<commit_message>
Final Draft of SRS: To Be Graded
</commit_message>
<xml_diff>
--- a/Tristian Sellers -- SRS -- CPSC 4800 (1).docx
+++ b/Tristian Sellers -- SRS -- CPSC 4800 (1).docx
@@ -36,16 +36,16 @@
           <wp:inline distB="114300" distT="114300" distL="114300" distR="114300">
             <wp:extent cx="5916349" cy="104775"/>
             <wp:effectExtent b="0" l="0" r="0" t="0"/>
-            <wp:docPr descr="horizontal line" id="5" name="image2.png"/>
+            <wp:docPr descr="horizontal line" id="6" name="image3.png"/>
             <a:graphic>
               <a:graphicData uri="http://schemas.openxmlformats.org/drawingml/2006/picture">
                 <pic:pic>
                   <pic:nvPicPr>
-                    <pic:cNvPr descr="horizontal line" id="0" name="image2.png"/>
+                    <pic:cNvPr descr="horizontal line" id="0" name="image3.png"/>
                     <pic:cNvPicPr preferRelativeResize="0"/>
                   </pic:nvPicPr>
                   <pic:blipFill>
-                    <a:blip r:embed="rId6"/>
+                    <a:blip r:embed="rId7"/>
                     <a:srcRect b="-35184" l="0" r="0" t="0"/>
                     <a:stretch>
                       <a:fillRect/>
@@ -95,16 +95,16 @@
           <wp:inline distB="114300" distT="114300" distL="114300" distR="114300">
             <wp:extent cx="5910263" cy="3940175"/>
             <wp:effectExtent b="0" l="0" r="0" t="0"/>
-            <wp:docPr descr="Placeholder image" id="3" name="image3.jpg"/>
+            <wp:docPr descr="Placeholder image" id="2" name="image4.jpg"/>
             <a:graphic>
               <a:graphicData uri="http://schemas.openxmlformats.org/drawingml/2006/picture">
                 <pic:pic>
                   <pic:nvPicPr>
-                    <pic:cNvPr descr="Placeholder image" id="0" name="image3.jpg"/>
+                    <pic:cNvPr descr="Placeholder image" id="0" name="image4.jpg"/>
                     <pic:cNvPicPr preferRelativeResize="0"/>
                   </pic:nvPicPr>
                   <pic:blipFill>
-                    <a:blip r:embed="rId7"/>
+                    <a:blip r:embed="rId8"/>
                     <a:srcRect b="0" l="0" r="0" t="0"/>
                     <a:stretch>
                       <a:fillRect/>
@@ -2137,6 +2137,251 @@
               <w:rtl w:val="0"/>
             </w:rPr>
           </w:r>
+        </w:p>
+        <w:p>
+          <w:pPr>
+            <w:widowControl w:val="0"/>
+            <w:tabs>
+              <w:tab w:val="right" w:leader="dot" w:pos="12000"/>
+            </w:tabs>
+            <w:spacing w:before="60" w:line="240" w:lineRule="auto"/>
+            <w:ind w:left="360" w:firstLine="0"/>
+            <w:rPr>
+              <w:rFonts w:ascii="Arial" w:cs="Arial" w:eastAsia="Arial" w:hAnsi="Arial"/>
+              <w:b w:val="0"/>
+              <w:i w:val="0"/>
+              <w:smallCaps w:val="0"/>
+              <w:strike w:val="0"/>
+              <w:color w:val="000000"/>
+              <w:sz w:val="22"/>
+              <w:szCs w:val="22"/>
+              <w:u w:val="none"/>
+              <w:shd w:fill="auto" w:val="clear"/>
+              <w:vertAlign w:val="baseline"/>
+            </w:rPr>
+          </w:pPr>
+          <w:hyperlink w:anchor="_6nkej1eyal3n">
+            <w:r>
+              <w:rPr>
+                <w:rFonts w:ascii="Arial" w:cs="Arial" w:eastAsia="Arial" w:hAnsi="Arial"/>
+                <w:b w:val="0"/>
+                <w:i w:val="0"/>
+                <w:smallCaps w:val="0"/>
+                <w:strike w:val="0"/>
+                <w:color w:val="000000"/>
+                <w:sz w:val="22"/>
+                <w:szCs w:val="22"/>
+                <w:u w:val="none"/>
+                <w:shd w:fill="auto" w:val="clear"/>
+                <w:vertAlign w:val="baseline"/>
+                <w:rtl w:val="0"/>
+              </w:rPr>
+              <w:t xml:space="preserve">Specific Development Tools</w:t>
+              <w:tab/>
+              <w:t xml:space="preserve">15</w:t>
+            </w:r>
+          </w:hyperlink>
+          <w:r>
+            <w:rPr>
+              <w:rtl w:val="0"/>
+            </w:rPr>
+          </w:r>
+        </w:p>
+        <w:p>
+          <w:pPr>
+            <w:widowControl w:val="0"/>
+            <w:tabs>
+              <w:tab w:val="right" w:leader="dot" w:pos="12000"/>
+            </w:tabs>
+            <w:spacing w:before="60" w:line="240" w:lineRule="auto"/>
+            <w:ind w:left="720" w:firstLine="0"/>
+            <w:rPr>
+              <w:rFonts w:ascii="Arial" w:cs="Arial" w:eastAsia="Arial" w:hAnsi="Arial"/>
+              <w:b w:val="0"/>
+              <w:i w:val="0"/>
+              <w:smallCaps w:val="0"/>
+              <w:strike w:val="0"/>
+              <w:color w:val="000000"/>
+              <w:sz w:val="22"/>
+              <w:szCs w:val="22"/>
+              <w:u w:val="none"/>
+              <w:shd w:fill="auto" w:val="clear"/>
+              <w:vertAlign w:val="baseline"/>
+            </w:rPr>
+          </w:pPr>
+          <w:hyperlink w:anchor="_45qfn1o79ife">
+            <w:r>
+              <w:rPr>
+                <w:rFonts w:ascii="Arial" w:cs="Arial" w:eastAsia="Arial" w:hAnsi="Arial"/>
+                <w:b w:val="0"/>
+                <w:i w:val="0"/>
+                <w:smallCaps w:val="0"/>
+                <w:strike w:val="0"/>
+                <w:color w:val="000000"/>
+                <w:sz w:val="22"/>
+                <w:szCs w:val="22"/>
+                <w:u w:val="none"/>
+                <w:shd w:fill="auto" w:val="clear"/>
+                <w:vertAlign w:val="baseline"/>
+                <w:rtl w:val="0"/>
+              </w:rPr>
+              <w:t xml:space="preserve">Start With:</w:t>
+              <w:tab/>
+              <w:t xml:space="preserve">15</w:t>
+            </w:r>
+          </w:hyperlink>
+          <w:r>
+            <w:rPr>
+              <w:rtl w:val="0"/>
+            </w:rPr>
+          </w:r>
+        </w:p>
+        <w:p>
+          <w:pPr>
+            <w:widowControl w:val="0"/>
+            <w:tabs>
+              <w:tab w:val="right" w:leader="dot" w:pos="12000"/>
+            </w:tabs>
+            <w:spacing w:before="60" w:line="240" w:lineRule="auto"/>
+            <w:ind w:left="360" w:firstLine="0"/>
+            <w:rPr>
+              <w:rFonts w:ascii="Arial" w:cs="Arial" w:eastAsia="Arial" w:hAnsi="Arial"/>
+              <w:b w:val="0"/>
+              <w:i w:val="0"/>
+              <w:smallCaps w:val="0"/>
+              <w:strike w:val="0"/>
+              <w:color w:val="000000"/>
+              <w:sz w:val="22"/>
+              <w:szCs w:val="22"/>
+              <w:u w:val="none"/>
+              <w:shd w:fill="auto" w:val="clear"/>
+              <w:vertAlign w:val="baseline"/>
+            </w:rPr>
+          </w:pPr>
+          <w:hyperlink w:anchor="_l6kkr8rrarda">
+            <w:r>
+              <w:rPr>
+                <w:rFonts w:ascii="Arial" w:cs="Arial" w:eastAsia="Arial" w:hAnsi="Arial"/>
+                <w:b w:val="0"/>
+                <w:i w:val="0"/>
+                <w:smallCaps w:val="0"/>
+                <w:strike w:val="0"/>
+                <w:color w:val="000000"/>
+                <w:sz w:val="22"/>
+                <w:szCs w:val="22"/>
+                <w:u w:val="none"/>
+                <w:shd w:fill="auto" w:val="clear"/>
+                <w:vertAlign w:val="baseline"/>
+                <w:rtl w:val="0"/>
+              </w:rPr>
+              <w:t xml:space="preserve">Flow Chart</w:t>
+              <w:tab/>
+              <w:t xml:space="preserve">16</w:t>
+            </w:r>
+          </w:hyperlink>
+          <w:r>
+            <w:rPr>
+              <w:rtl w:val="0"/>
+            </w:rPr>
+          </w:r>
+        </w:p>
+        <w:p>
+          <w:pPr>
+            <w:widowControl w:val="0"/>
+            <w:tabs>
+              <w:tab w:val="right" w:leader="dot" w:pos="12000"/>
+            </w:tabs>
+            <w:spacing w:before="60" w:line="240" w:lineRule="auto"/>
+            <w:ind w:left="360" w:firstLine="0"/>
+            <w:rPr>
+              <w:rFonts w:ascii="Arial" w:cs="Arial" w:eastAsia="Arial" w:hAnsi="Arial"/>
+              <w:b w:val="0"/>
+              <w:i w:val="0"/>
+              <w:smallCaps w:val="0"/>
+              <w:strike w:val="0"/>
+              <w:color w:val="000000"/>
+              <w:sz w:val="22"/>
+              <w:szCs w:val="22"/>
+              <w:u w:val="none"/>
+              <w:shd w:fill="auto" w:val="clear"/>
+              <w:vertAlign w:val="baseline"/>
+            </w:rPr>
+          </w:pPr>
+          <w:hyperlink w:anchor="_5w79d7rgfxm3">
+            <w:r>
+              <w:rPr>
+                <w:rFonts w:ascii="Arial" w:cs="Arial" w:eastAsia="Arial" w:hAnsi="Arial"/>
+                <w:b w:val="0"/>
+                <w:i w:val="0"/>
+                <w:smallCaps w:val="0"/>
+                <w:strike w:val="0"/>
+                <w:color w:val="000000"/>
+                <w:sz w:val="22"/>
+                <w:szCs w:val="22"/>
+                <w:u w:val="none"/>
+                <w:shd w:fill="auto" w:val="clear"/>
+                <w:vertAlign w:val="baseline"/>
+                <w:rtl w:val="0"/>
+              </w:rPr>
+              <w:t xml:space="preserve">Wireframe</w:t>
+              <w:tab/>
+              <w:t xml:space="preserve">17</w:t>
+            </w:r>
+          </w:hyperlink>
+          <w:r>
+            <w:rPr>
+              <w:rtl w:val="0"/>
+            </w:rPr>
+          </w:r>
+        </w:p>
+        <w:p>
+          <w:pPr>
+            <w:widowControl w:val="0"/>
+            <w:tabs>
+              <w:tab w:val="right" w:leader="dot" w:pos="12000"/>
+            </w:tabs>
+            <w:spacing w:before="60" w:line="240" w:lineRule="auto"/>
+            <w:ind w:left="360" w:firstLine="0"/>
+            <w:rPr>
+              <w:rFonts w:ascii="Arial" w:cs="Arial" w:eastAsia="Arial" w:hAnsi="Arial"/>
+              <w:b w:val="0"/>
+              <w:i w:val="0"/>
+              <w:smallCaps w:val="0"/>
+              <w:strike w:val="0"/>
+              <w:color w:val="000000"/>
+              <w:sz w:val="22"/>
+              <w:szCs w:val="22"/>
+              <w:u w:val="none"/>
+              <w:shd w:fill="auto" w:val="clear"/>
+              <w:vertAlign w:val="baseline"/>
+            </w:rPr>
+          </w:pPr>
+          <w:hyperlink w:anchor="_3l4exkw81l0v">
+            <w:r>
+              <w:rPr>
+                <w:rFonts w:ascii="Arial" w:cs="Arial" w:eastAsia="Arial" w:hAnsi="Arial"/>
+                <w:b w:val="0"/>
+                <w:i w:val="0"/>
+                <w:smallCaps w:val="0"/>
+                <w:strike w:val="0"/>
+                <w:color w:val="000000"/>
+                <w:sz w:val="22"/>
+                <w:szCs w:val="22"/>
+                <w:u w:val="none"/>
+                <w:shd w:fill="auto" w:val="clear"/>
+                <w:vertAlign w:val="baseline"/>
+                <w:rtl w:val="0"/>
+              </w:rPr>
+              <w:t xml:space="preserve">Milestone Timeline</w:t>
+              <w:tab/>
+              <w:t xml:space="preserve">22</w:t>
+            </w:r>
+          </w:hyperlink>
+          <w:r>
+            <w:rPr>
+              <w:rtl w:val="0"/>
+            </w:rPr>
+          </w:r>
           <w:r>
             <w:fldChar w:fldCharType="end"/>
           </w:r>
@@ -2417,7 +2662,13 @@
         <w:rPr>
           <w:rtl w:val="0"/>
         </w:rPr>
-        <w:t xml:space="preserve">(M)inimum (V)alue (P)roduct</w:t>
+        <w:t xml:space="preserve">(M)inimum (V)alue (P)</w:t>
+      </w:r>
+      <w:r>
+        <w:rPr>
+          <w:rtl w:val="0"/>
+        </w:rPr>
+        <w:t xml:space="preserve">roduct</w:t>
       </w:r>
       <w:r>
         <w:rPr>
@@ -2463,7 +2714,7 @@
         <w:rPr>
           <w:rtl w:val="0"/>
         </w:rPr>
-        <w:t xml:space="preserve"> gameplay videos from the user through a file upload button on the website. User must select a commentary type from a dropdown button that presents the options. Once the previous two criteria are met, a button that says “Hear from Mr.Tai” shall pop up and once pressed, </w:t>
+        <w:t xml:space="preserve"> gameplay videos from the user through a file upload button on the website. Users must select a commentary type from a dropdown button that presents the options. Once the previous two criteria are met, a button that says “Hear from Mr.Tai” shall pop up, and once pressed, </w:t>
       </w:r>
       <w:r>
         <w:rPr>
@@ -2519,7 +2770,7 @@
         <w:rPr>
           <w:rtl w:val="0"/>
         </w:rPr>
-        <w:t xml:space="preserve"> is designed to revolutionize voice acting in gaming by providing real-time, dynamic narration, starting with football video game clips. The platform aims to enhance gaming immersiveness by automating play-by-play analysis with AI-generated voiceovers, eliminating repetitive commentary, starting with sports games. </w:t>
+        <w:t xml:space="preserve"> is designed to revolutionize voice acting in gaming by providing real-time, dynamic narration, starting with football video game clips. The platform aims to enhance gaming immersiveness by automating play-by-play analysis with AI-generated voice-overs, eliminating repetitive commentary, starting with sports games. </w:t>
       </w:r>
     </w:p>
     <w:p>
@@ -2541,7 +2792,7 @@
       <w:pPr>
         <w:numPr>
           <w:ilvl w:val="0"/>
-          <w:numId w:val="20"/>
+          <w:numId w:val="21"/>
         </w:numPr>
         <w:spacing w:after="0" w:afterAutospacing="0"/>
         <w:ind w:left="720" w:hanging="360"/>
@@ -2560,7 +2811,7 @@
       <w:pPr>
         <w:numPr>
           <w:ilvl w:val="0"/>
-          <w:numId w:val="20"/>
+          <w:numId w:val="21"/>
         </w:numPr>
         <w:spacing w:after="0" w:afterAutospacing="0" w:before="0" w:beforeAutospacing="0" w:lineRule="auto"/>
         <w:ind w:left="720" w:hanging="360"/>
@@ -2576,7 +2827,7 @@
       <w:pPr>
         <w:numPr>
           <w:ilvl w:val="0"/>
-          <w:numId w:val="20"/>
+          <w:numId w:val="21"/>
         </w:numPr>
         <w:spacing w:after="240" w:before="0" w:beforeAutospacing="0" w:lineRule="auto"/>
         <w:ind w:left="720" w:hanging="360"/>
@@ -2611,7 +2862,7 @@
       <w:pPr>
         <w:numPr>
           <w:ilvl w:val="0"/>
-          <w:numId w:val="16"/>
+          <w:numId w:val="17"/>
         </w:numPr>
         <w:spacing w:after="0" w:afterAutospacing="0" w:before="240" w:lineRule="auto"/>
         <w:ind w:left="720" w:hanging="360"/>
@@ -2634,7 +2885,7 @@
       <w:pPr>
         <w:numPr>
           <w:ilvl w:val="0"/>
-          <w:numId w:val="16"/>
+          <w:numId w:val="17"/>
         </w:numPr>
         <w:spacing w:after="0" w:afterAutospacing="0" w:before="0" w:beforeAutospacing="0" w:lineRule="auto"/>
         <w:ind w:left="720" w:hanging="360"/>
@@ -2657,7 +2908,7 @@
       <w:pPr>
         <w:numPr>
           <w:ilvl w:val="0"/>
-          <w:numId w:val="16"/>
+          <w:numId w:val="17"/>
         </w:numPr>
         <w:spacing w:after="0" w:afterAutospacing="0" w:before="0" w:beforeAutospacing="0" w:lineRule="auto"/>
         <w:ind w:left="720" w:hanging="360"/>
@@ -2680,7 +2931,7 @@
       <w:pPr>
         <w:numPr>
           <w:ilvl w:val="0"/>
-          <w:numId w:val="16"/>
+          <w:numId w:val="17"/>
         </w:numPr>
         <w:spacing w:after="240" w:before="0" w:beforeAutospacing="0" w:lineRule="auto"/>
         <w:ind w:left="720" w:hanging="360"/>
@@ -2718,7 +2969,7 @@
       <w:pPr>
         <w:numPr>
           <w:ilvl w:val="0"/>
-          <w:numId w:val="22"/>
+          <w:numId w:val="24"/>
         </w:numPr>
         <w:spacing w:after="0" w:afterAutospacing="0" w:before="240" w:lineRule="auto"/>
         <w:ind w:left="720" w:hanging="360"/>
@@ -2727,7 +2978,7 @@
         <w:rPr>
           <w:rtl w:val="0"/>
         </w:rPr>
-        <w:t xml:space="preserve">Build a functional prototype that can process 90-second </w:t>
+        <w:t xml:space="preserve">Build a functional prototype to process 90-second </w:t>
       </w:r>
       <w:r>
         <w:rPr>
@@ -2747,7 +2998,7 @@
       <w:pPr>
         <w:numPr>
           <w:ilvl w:val="0"/>
-          <w:numId w:val="22"/>
+          <w:numId w:val="24"/>
         </w:numPr>
         <w:spacing w:after="0" w:afterAutospacing="0" w:before="0" w:beforeAutospacing="0" w:lineRule="auto"/>
         <w:ind w:left="720" w:hanging="360"/>
@@ -2756,14 +3007,14 @@
         <w:rPr>
           <w:rtl w:val="0"/>
         </w:rPr>
-        <w:t xml:space="preserve">Develop an intuitive web interface for users to upload, process, and retrieve narrated videos.</w:t>
+        <w:t xml:space="preserve">Develop an intuitive web interface to upload, process, and retrieve narrated videos.</w:t>
       </w:r>
     </w:p>
     <w:p>
       <w:pPr>
         <w:numPr>
           <w:ilvl w:val="0"/>
-          <w:numId w:val="22"/>
+          <w:numId w:val="24"/>
         </w:numPr>
         <w:spacing w:after="0" w:afterAutospacing="0" w:before="0" w:beforeAutospacing="0" w:lineRule="auto"/>
         <w:ind w:left="720" w:hanging="360"/>
@@ -2779,7 +3030,7 @@
       <w:pPr>
         <w:numPr>
           <w:ilvl w:val="0"/>
-          <w:numId w:val="22"/>
+          <w:numId w:val="24"/>
         </w:numPr>
         <w:spacing w:after="0" w:afterAutospacing="0" w:before="0" w:beforeAutospacing="0" w:lineRule="auto"/>
         <w:ind w:left="720" w:hanging="360"/>
@@ -2795,7 +3046,7 @@
       <w:pPr>
         <w:numPr>
           <w:ilvl w:val="0"/>
-          <w:numId w:val="22"/>
+          <w:numId w:val="24"/>
         </w:numPr>
         <w:spacing w:after="240" w:before="0" w:beforeAutospacing="0" w:lineRule="auto"/>
         <w:ind w:left="720" w:hanging="360"/>
@@ -2882,7 +3133,7 @@
       <w:pPr>
         <w:numPr>
           <w:ilvl w:val="0"/>
-          <w:numId w:val="27"/>
+          <w:numId w:val="29"/>
         </w:numPr>
         <w:spacing w:after="0" w:afterAutospacing="0" w:before="240" w:lineRule="auto"/>
         <w:ind w:left="720" w:hanging="360"/>
@@ -2919,7 +3170,7 @@
       <w:pPr>
         <w:numPr>
           <w:ilvl w:val="0"/>
-          <w:numId w:val="27"/>
+          <w:numId w:val="29"/>
         </w:numPr>
         <w:spacing w:after="0" w:afterAutospacing="0" w:before="0" w:beforeAutospacing="0" w:lineRule="auto"/>
         <w:ind w:left="720" w:hanging="360"/>
@@ -2942,7 +3193,7 @@
       <w:pPr>
         <w:numPr>
           <w:ilvl w:val="0"/>
-          <w:numId w:val="27"/>
+          <w:numId w:val="29"/>
         </w:numPr>
         <w:spacing w:after="0" w:afterAutospacing="0" w:before="0" w:beforeAutospacing="0" w:lineRule="auto"/>
         <w:ind w:left="720" w:hanging="360"/>
@@ -2965,7 +3216,7 @@
       <w:pPr>
         <w:numPr>
           <w:ilvl w:val="0"/>
-          <w:numId w:val="27"/>
+          <w:numId w:val="29"/>
         </w:numPr>
         <w:spacing w:after="240" w:before="0" w:beforeAutospacing="0" w:lineRule="auto"/>
         <w:ind w:left="720" w:hanging="360"/>
@@ -3017,7 +3268,7 @@
       <w:pPr>
         <w:numPr>
           <w:ilvl w:val="0"/>
-          <w:numId w:val="13"/>
+          <w:numId w:val="14"/>
         </w:numPr>
         <w:spacing w:after="0" w:afterAutospacing="0" w:before="240" w:lineRule="auto"/>
         <w:ind w:left="720" w:hanging="360"/>
@@ -3033,14 +3284,31 @@
         <w:rPr>
           <w:rtl w:val="0"/>
         </w:rPr>
-        <w:t xml:space="preserve"> – They can easily create engaging, narrated highlight clips for social media and streaming platforms, as well as enjoy a fresh, immersive gaming experience each time they play.</w:t>
+        <w:t xml:space="preserve"> – They can easily create </w:t>
+      </w:r>
+      <w:commentRangeStart w:id="0"/>
+      <w:r>
+        <w:rPr>
+          <w:rtl w:val="0"/>
+        </w:rPr>
+        <w:t xml:space="preserve">engaging</w:t>
+      </w:r>
+      <w:commentRangeEnd w:id="0"/>
+      <w:r>
+        <w:commentReference w:id="0"/>
+      </w:r>
+      <w:r>
+        <w:rPr>
+          <w:rtl w:val="0"/>
+        </w:rPr>
+        <w:t xml:space="preserve">, narrated highlight clips for social media and streaming platforms, as well as enjoy a fresh, immersive gaming experience each time they play.</w:t>
       </w:r>
     </w:p>
     <w:p>
       <w:pPr>
         <w:numPr>
           <w:ilvl w:val="0"/>
-          <w:numId w:val="13"/>
+          <w:numId w:val="14"/>
         </w:numPr>
         <w:spacing w:after="0" w:afterAutospacing="0" w:before="0" w:beforeAutospacing="0" w:lineRule="auto"/>
         <w:ind w:left="720" w:hanging="360"/>
@@ -3063,7 +3331,7 @@
       <w:pPr>
         <w:numPr>
           <w:ilvl w:val="0"/>
-          <w:numId w:val="13"/>
+          <w:numId w:val="14"/>
         </w:numPr>
         <w:spacing w:after="240" w:before="0" w:beforeAutospacing="0" w:lineRule="auto"/>
         <w:ind w:left="720" w:hanging="360"/>
@@ -3101,7 +3369,7 @@
       <w:pPr>
         <w:numPr>
           <w:ilvl w:val="0"/>
-          <w:numId w:val="14"/>
+          <w:numId w:val="15"/>
         </w:numPr>
         <w:spacing w:after="0" w:afterAutospacing="0" w:before="240" w:lineRule="auto"/>
         <w:ind w:left="720" w:hanging="360"/>
@@ -3124,7 +3392,7 @@
       <w:pPr>
         <w:numPr>
           <w:ilvl w:val="0"/>
-          <w:numId w:val="14"/>
+          <w:numId w:val="15"/>
         </w:numPr>
         <w:spacing w:after="0" w:afterAutospacing="0" w:before="0" w:beforeAutospacing="0" w:lineRule="auto"/>
         <w:ind w:left="720" w:hanging="360"/>
@@ -3147,7 +3415,7 @@
       <w:pPr>
         <w:numPr>
           <w:ilvl w:val="0"/>
-          <w:numId w:val="14"/>
+          <w:numId w:val="15"/>
         </w:numPr>
         <w:spacing w:after="240" w:before="0" w:beforeAutospacing="0" w:lineRule="auto"/>
         <w:ind w:left="720" w:hanging="360"/>
@@ -3233,7 +3501,7 @@
       <w:pPr>
         <w:numPr>
           <w:ilvl w:val="0"/>
-          <w:numId w:val="21"/>
+          <w:numId w:val="23"/>
         </w:numPr>
         <w:spacing w:after="0" w:afterAutospacing="0" w:before="240" w:lineRule="auto"/>
         <w:ind w:left="720" w:hanging="360"/>
@@ -3270,7 +3538,7 @@
       <w:pPr>
         <w:numPr>
           <w:ilvl w:val="0"/>
-          <w:numId w:val="21"/>
+          <w:numId w:val="23"/>
         </w:numPr>
         <w:spacing w:after="0" w:afterAutospacing="0" w:before="0" w:beforeAutospacing="0" w:lineRule="auto"/>
         <w:ind w:left="720" w:hanging="360"/>
@@ -3307,7 +3575,7 @@
       <w:pPr>
         <w:numPr>
           <w:ilvl w:val="0"/>
-          <w:numId w:val="21"/>
+          <w:numId w:val="23"/>
         </w:numPr>
         <w:spacing w:after="0" w:afterAutospacing="0" w:before="0" w:beforeAutospacing="0" w:lineRule="auto"/>
         <w:ind w:left="720" w:hanging="360"/>
@@ -3330,7 +3598,7 @@
       <w:pPr>
         <w:numPr>
           <w:ilvl w:val="0"/>
-          <w:numId w:val="21"/>
+          <w:numId w:val="23"/>
         </w:numPr>
         <w:spacing w:after="240" w:before="0" w:beforeAutospacing="0" w:lineRule="auto"/>
         <w:ind w:left="720" w:hanging="360"/>
@@ -3460,7 +3728,7 @@
       <w:pPr>
         <w:numPr>
           <w:ilvl w:val="0"/>
-          <w:numId w:val="30"/>
+          <w:numId w:val="32"/>
         </w:numPr>
         <w:spacing w:after="0" w:afterAutospacing="0" w:before="240" w:lineRule="auto"/>
         <w:ind w:left="720" w:hanging="360"/>
@@ -3482,7 +3750,7 @@
       <w:pPr>
         <w:numPr>
           <w:ilvl w:val="0"/>
-          <w:numId w:val="24"/>
+          <w:numId w:val="26"/>
         </w:numPr>
         <w:spacing w:after="0" w:afterAutospacing="0" w:before="0" w:beforeAutospacing="0" w:lineRule="auto"/>
         <w:ind w:left="1440" w:hanging="360"/>
@@ -3498,7 +3766,7 @@
       <w:pPr>
         <w:numPr>
           <w:ilvl w:val="0"/>
-          <w:numId w:val="24"/>
+          <w:numId w:val="26"/>
         </w:numPr>
         <w:spacing w:after="0" w:afterAutospacing="0" w:before="0" w:beforeAutospacing="0" w:lineRule="auto"/>
         <w:ind w:left="1440" w:hanging="360"/>
@@ -3514,7 +3782,7 @@
       <w:pPr>
         <w:numPr>
           <w:ilvl w:val="0"/>
-          <w:numId w:val="24"/>
+          <w:numId w:val="26"/>
         </w:numPr>
         <w:spacing w:after="0" w:afterAutospacing="0" w:before="0" w:beforeAutospacing="0" w:lineRule="auto"/>
         <w:ind w:left="1440" w:hanging="360"/>
@@ -3530,7 +3798,7 @@
       <w:pPr>
         <w:numPr>
           <w:ilvl w:val="0"/>
-          <w:numId w:val="30"/>
+          <w:numId w:val="32"/>
         </w:numPr>
         <w:spacing w:after="0" w:afterAutospacing="0" w:before="0" w:beforeAutospacing="0" w:lineRule="auto"/>
         <w:ind w:left="720" w:hanging="360"/>
@@ -3547,7 +3815,7 @@
       <w:pPr>
         <w:numPr>
           <w:ilvl w:val="0"/>
-          <w:numId w:val="31"/>
+          <w:numId w:val="33"/>
         </w:numPr>
         <w:spacing w:after="0" w:afterAutospacing="0" w:before="0" w:beforeAutospacing="0" w:lineRule="auto"/>
         <w:ind w:left="1440" w:hanging="360"/>
@@ -3591,7 +3859,7 @@
       <w:pPr>
         <w:numPr>
           <w:ilvl w:val="0"/>
-          <w:numId w:val="31"/>
+          <w:numId w:val="33"/>
         </w:numPr>
         <w:spacing w:after="0" w:afterAutospacing="0" w:before="0" w:beforeAutospacing="0" w:lineRule="auto"/>
         <w:ind w:left="1440" w:hanging="360"/>
@@ -3600,14 +3868,14 @@
         <w:rPr>
           <w:rtl w:val="0"/>
         </w:rPr>
-        <w:t xml:space="preserve">Test AI-generated voiceovers in different in-game scenarios to explore dynamic commentary options.</w:t>
+        <w:t xml:space="preserve">Test AI-generated voice-overs in different in-game scenarios to explore dynamic commentary options.</w:t>
       </w:r>
     </w:p>
     <w:p>
       <w:pPr>
         <w:numPr>
           <w:ilvl w:val="0"/>
-          <w:numId w:val="30"/>
+          <w:numId w:val="32"/>
         </w:numPr>
         <w:spacing w:after="0" w:afterAutospacing="0" w:before="0" w:beforeAutospacing="0" w:lineRule="auto"/>
         <w:ind w:left="720" w:hanging="360"/>
@@ -3624,7 +3892,7 @@
       <w:pPr>
         <w:numPr>
           <w:ilvl w:val="0"/>
-          <w:numId w:val="8"/>
+          <w:numId w:val="9"/>
         </w:numPr>
         <w:spacing w:after="0" w:afterAutospacing="0" w:before="0" w:beforeAutospacing="0" w:lineRule="auto"/>
         <w:ind w:left="1440" w:hanging="360"/>
@@ -3640,7 +3908,7 @@
       <w:pPr>
         <w:numPr>
           <w:ilvl w:val="0"/>
-          <w:numId w:val="8"/>
+          <w:numId w:val="9"/>
         </w:numPr>
         <w:spacing w:after="0" w:afterAutospacing="0" w:before="0" w:beforeAutospacing="0" w:lineRule="auto"/>
         <w:ind w:left="1440" w:hanging="360"/>
@@ -3656,7 +3924,7 @@
       <w:pPr>
         <w:numPr>
           <w:ilvl w:val="0"/>
-          <w:numId w:val="30"/>
+          <w:numId w:val="32"/>
         </w:numPr>
         <w:spacing w:after="0" w:afterAutospacing="0" w:before="0" w:beforeAutospacing="0" w:lineRule="auto"/>
         <w:ind w:left="720" w:hanging="360"/>
@@ -3673,7 +3941,7 @@
       <w:pPr>
         <w:numPr>
           <w:ilvl w:val="0"/>
-          <w:numId w:val="12"/>
+          <w:numId w:val="13"/>
         </w:numPr>
         <w:spacing w:after="0" w:afterAutospacing="0" w:before="0" w:beforeAutospacing="0" w:lineRule="auto"/>
         <w:ind w:left="1440" w:hanging="360"/>
@@ -3689,7 +3957,7 @@
       <w:pPr>
         <w:numPr>
           <w:ilvl w:val="0"/>
-          <w:numId w:val="12"/>
+          <w:numId w:val="13"/>
         </w:numPr>
         <w:spacing w:after="240" w:before="0" w:beforeAutospacing="0" w:lineRule="auto"/>
         <w:ind w:left="1440" w:hanging="360"/>
@@ -3785,7 +4053,7 @@
         <w:tab/>
         <w:t xml:space="preserve">3.</w:t>
         <w:tab/>
-        <w:t xml:space="preserve">They choose a role for the AI announcer (e.g., energetic commentator, strategic analyst).</w:t>
+        <w:t xml:space="preserve">They choose a role for the AI announcer (e.g., energetic play-by-play announcer, strategic analyst, or comedic color commentator).</w:t>
       </w:r>
     </w:p>
     <w:p>
@@ -3991,7 +4259,7 @@
           <w:b w:val="1"/>
           <w:rtl w:val="0"/>
         </w:rPr>
-        <w:t xml:space="preserve">Mr. Tai (Multi-media Real-Time AI)</w:t>
+        <w:t xml:space="preserve">Mr. Tai (Multimedia Real-Time AI)</w:t>
       </w:r>
       <w:r>
         <w:rPr>
@@ -4066,7 +4334,7 @@
         <w:rPr>
           <w:rtl w:val="0"/>
         </w:rPr>
-        <w:t xml:space="preserve"> – AI-generated voiceovers that change based on in-game events, preventing repetitive and predictable narration.</w:t>
+        <w:t xml:space="preserve"> – AI-generated voice-overs that change based on in-game events, preventing repetitive and predictable narration.</w:t>
       </w:r>
     </w:p>
     <w:p>
@@ -4242,7 +4510,7 @@
       <w:pPr>
         <w:numPr>
           <w:ilvl w:val="0"/>
-          <w:numId w:val="25"/>
+          <w:numId w:val="27"/>
         </w:numPr>
         <w:spacing w:after="0" w:afterAutospacing="0"/>
         <w:ind w:left="720" w:hanging="360"/>
@@ -4262,7 +4530,7 @@
       <w:pPr>
         <w:numPr>
           <w:ilvl w:val="1"/>
-          <w:numId w:val="25"/>
+          <w:numId w:val="27"/>
         </w:numPr>
         <w:spacing w:after="0" w:afterAutospacing="0" w:before="0" w:beforeAutospacing="0" w:lineRule="auto"/>
         <w:ind w:left="1440" w:hanging="360"/>
@@ -4291,7 +4559,7 @@
       <w:pPr>
         <w:numPr>
           <w:ilvl w:val="1"/>
-          <w:numId w:val="25"/>
+          <w:numId w:val="27"/>
         </w:numPr>
         <w:spacing w:after="0" w:afterAutospacing="0" w:before="0" w:beforeAutospacing="0" w:lineRule="auto"/>
         <w:ind w:left="1440" w:hanging="360"/>
@@ -4314,7 +4582,7 @@
       <w:pPr>
         <w:numPr>
           <w:ilvl w:val="1"/>
-          <w:numId w:val="25"/>
+          <w:numId w:val="27"/>
         </w:numPr>
         <w:spacing w:after="0" w:afterAutospacing="0" w:before="0" w:beforeAutospacing="0" w:lineRule="auto"/>
         <w:ind w:left="1440" w:hanging="360"/>
@@ -4337,7 +4605,7 @@
       <w:pPr>
         <w:numPr>
           <w:ilvl w:val="0"/>
-          <w:numId w:val="25"/>
+          <w:numId w:val="27"/>
         </w:numPr>
         <w:spacing w:after="0" w:afterAutospacing="0" w:before="0" w:beforeAutospacing="0" w:lineRule="auto"/>
         <w:ind w:left="720" w:hanging="360"/>
@@ -4357,7 +4625,7 @@
       <w:pPr>
         <w:numPr>
           <w:ilvl w:val="1"/>
-          <w:numId w:val="25"/>
+          <w:numId w:val="27"/>
         </w:numPr>
         <w:spacing w:after="0" w:afterAutospacing="0" w:before="0" w:beforeAutospacing="0" w:lineRule="auto"/>
         <w:ind w:left="1440" w:hanging="360"/>
@@ -4386,7 +4654,7 @@
       <w:pPr>
         <w:numPr>
           <w:ilvl w:val="1"/>
-          <w:numId w:val="25"/>
+          <w:numId w:val="27"/>
         </w:numPr>
         <w:spacing w:after="0" w:afterAutospacing="0" w:before="0" w:beforeAutospacing="0" w:lineRule="auto"/>
         <w:ind w:left="1440" w:hanging="360"/>
@@ -4415,7 +4683,7 @@
       <w:pPr>
         <w:numPr>
           <w:ilvl w:val="1"/>
-          <w:numId w:val="25"/>
+          <w:numId w:val="27"/>
         </w:numPr>
         <w:spacing w:after="240" w:before="0" w:beforeAutospacing="0" w:lineRule="auto"/>
         <w:ind w:left="1440" w:hanging="360"/>
@@ -4424,7 +4692,7 @@
         <w:rPr>
           <w:rtl w:val="0"/>
         </w:rPr>
-        <w:t xml:space="preserve">The web-based system will allow users to upload Madden clips, which can then be processed on a cloud server before returning generated voiceovers.</w:t>
+        <w:t xml:space="preserve">The web-based system will allow users to upload Madden clips, which can then be processed on a cloud server before returning generated voice-overs.</w:t>
       </w:r>
     </w:p>
     <w:p>
@@ -4445,7 +4713,7 @@
       <w:pPr>
         <w:numPr>
           <w:ilvl w:val="0"/>
-          <w:numId w:val="26"/>
+          <w:numId w:val="28"/>
         </w:numPr>
         <w:spacing w:after="0" w:afterAutospacing="0" w:before="240" w:lineRule="auto"/>
         <w:ind w:left="720" w:hanging="360"/>
@@ -4468,7 +4736,7 @@
       <w:pPr>
         <w:numPr>
           <w:ilvl w:val="0"/>
-          <w:numId w:val="26"/>
+          <w:numId w:val="28"/>
         </w:numPr>
         <w:spacing w:after="0" w:afterAutospacing="0" w:before="0" w:beforeAutospacing="0" w:lineRule="auto"/>
         <w:ind w:left="720" w:hanging="360"/>
@@ -4491,7 +4759,7 @@
       <w:pPr>
         <w:numPr>
           <w:ilvl w:val="0"/>
-          <w:numId w:val="26"/>
+          <w:numId w:val="28"/>
         </w:numPr>
         <w:spacing w:after="240" w:before="0" w:beforeAutospacing="0" w:lineRule="auto"/>
         <w:ind w:left="720" w:hanging="360"/>
@@ -4581,7 +4849,7 @@
         <w:rPr>
           <w:rtl w:val="0"/>
         </w:rPr>
-        <w:t xml:space="preserve"> for users to upload Madden game clips, set narration roles, and receive generated voiceovers. The UI will be lightweight and optimized for both desktop and mobile access.</w:t>
+        <w:t xml:space="preserve"> for users to upload Madden game clips, set narration roles, and receive generated voice-overs. The UI will be lightweight and optimized for both desktop and mobile access.</w:t>
       </w:r>
     </w:p>
     <w:p>
@@ -4695,7 +4963,7 @@
       <w:pPr>
         <w:numPr>
           <w:ilvl w:val="0"/>
-          <w:numId w:val="7"/>
+          <w:numId w:val="8"/>
         </w:numPr>
         <w:spacing w:after="0" w:afterAutospacing="0" w:before="240" w:lineRule="auto"/>
         <w:ind w:left="720" w:hanging="360"/>
@@ -4718,7 +4986,7 @@
       <w:pPr>
         <w:numPr>
           <w:ilvl w:val="1"/>
-          <w:numId w:val="7"/>
+          <w:numId w:val="8"/>
         </w:numPr>
         <w:spacing w:after="0" w:afterAutospacing="0" w:before="0" w:beforeAutospacing="0" w:lineRule="auto"/>
         <w:ind w:left="1440" w:hanging="360"/>
@@ -4734,7 +5002,7 @@
       <w:pPr>
         <w:numPr>
           <w:ilvl w:val="1"/>
-          <w:numId w:val="7"/>
+          <w:numId w:val="8"/>
         </w:numPr>
         <w:spacing w:after="0" w:afterAutospacing="0" w:before="0" w:beforeAutospacing="0" w:lineRule="auto"/>
         <w:ind w:left="1440" w:hanging="360"/>
@@ -4763,7 +5031,7 @@
       <w:pPr>
         <w:numPr>
           <w:ilvl w:val="1"/>
-          <w:numId w:val="7"/>
+          <w:numId w:val="8"/>
         </w:numPr>
         <w:spacing w:after="0" w:afterAutospacing="0" w:before="0" w:beforeAutospacing="0" w:lineRule="auto"/>
         <w:ind w:left="1440" w:hanging="360"/>
@@ -4786,7 +5054,7 @@
       <w:pPr>
         <w:numPr>
           <w:ilvl w:val="0"/>
-          <w:numId w:val="7"/>
+          <w:numId w:val="8"/>
         </w:numPr>
         <w:spacing w:after="0" w:afterAutospacing="0" w:before="0" w:beforeAutospacing="0" w:lineRule="auto"/>
         <w:ind w:left="720" w:hanging="360"/>
@@ -4809,7 +5077,7 @@
       <w:pPr>
         <w:numPr>
           <w:ilvl w:val="1"/>
-          <w:numId w:val="7"/>
+          <w:numId w:val="8"/>
         </w:numPr>
         <w:spacing w:after="0" w:afterAutospacing="0" w:before="0" w:beforeAutospacing="0" w:lineRule="auto"/>
         <w:ind w:left="1440" w:hanging="360"/>
@@ -4832,7 +5100,7 @@
       <w:pPr>
         <w:numPr>
           <w:ilvl w:val="1"/>
-          <w:numId w:val="7"/>
+          <w:numId w:val="8"/>
         </w:numPr>
         <w:spacing w:after="240" w:before="0" w:beforeAutospacing="0" w:lineRule="auto"/>
         <w:ind w:left="1440" w:hanging="360"/>
@@ -4900,7 +5168,7 @@
       <w:pPr>
         <w:numPr>
           <w:ilvl w:val="0"/>
-          <w:numId w:val="18"/>
+          <w:numId w:val="19"/>
         </w:numPr>
         <w:spacing w:after="0" w:afterAutospacing="0"/>
         <w:ind w:left="720" w:hanging="360"/>
@@ -4925,7 +5193,7 @@
       <w:pPr>
         <w:numPr>
           <w:ilvl w:val="1"/>
-          <w:numId w:val="18"/>
+          <w:numId w:val="19"/>
         </w:numPr>
         <w:spacing w:after="0" w:afterAutospacing="0" w:before="0" w:beforeAutospacing="0" w:lineRule="auto"/>
         <w:ind w:left="1440" w:hanging="360"/>
@@ -4941,14 +5209,14 @@
         <w:rPr>
           <w:rtl w:val="0"/>
         </w:rPr>
-        <w:t xml:space="preserve"> will be used for video pre-processing tasks such as converting files, extracting frames, and resizing. This software runs natively on macOS and will also be used in cloud environments.</w:t>
+        <w:t xml:space="preserve"> will be used for video preprocessing tasks such as converting files, extracting frames, and resizing. It runs natively on macOS and will also be used in cloud environments.</w:t>
       </w:r>
     </w:p>
     <w:p>
       <w:pPr>
         <w:numPr>
           <w:ilvl w:val="1"/>
-          <w:numId w:val="18"/>
+          <w:numId w:val="19"/>
         </w:numPr>
         <w:spacing w:after="0" w:afterAutospacing="0" w:before="0" w:beforeAutospacing="0" w:lineRule="auto"/>
         <w:ind w:left="1440" w:hanging="360"/>
@@ -4964,7 +5232,7 @@
         <w:rPr>
           <w:rtl w:val="0"/>
         </w:rPr>
-        <w:t xml:space="preserve">: These libraries will be used to load pre-trained AI models for real-time and post-processed narration. These frameworks are optimized for Apple’s </w:t>
+        <w:t xml:space="preserve">: These libraries will load pre-trained AI models for real-time and post-processed narration. They are optimized for Apple’s </w:t>
       </w:r>
       <w:r>
         <w:rPr>
@@ -4977,14 +5245,14 @@
         <w:rPr>
           <w:rtl w:val="0"/>
         </w:rPr>
-        <w:t xml:space="preserve"> (MPS) to allow inference on the M2 chip.</w:t>
+        <w:t xml:space="preserve"> (MPS), which allows inference on the M2 chip.</w:t>
       </w:r>
     </w:p>
     <w:p>
       <w:pPr>
         <w:numPr>
           <w:ilvl w:val="1"/>
-          <w:numId w:val="18"/>
+          <w:numId w:val="19"/>
         </w:numPr>
         <w:spacing w:after="0" w:afterAutospacing="0" w:before="0" w:beforeAutospacing="0" w:lineRule="auto"/>
         <w:ind w:left="1440" w:hanging="360"/>
@@ -5000,14 +5268,14 @@
         <w:rPr>
           <w:rtl w:val="0"/>
         </w:rPr>
-        <w:t xml:space="preserve">: Models will be converted to CoreML for better efficiency on macOS when inference occurs locally.</w:t>
+        <w:t xml:space="preserve">: Models will be converted to CoreML for better efficiency on macOS when interference occurs locally.</w:t>
       </w:r>
     </w:p>
     <w:p>
       <w:pPr>
         <w:numPr>
           <w:ilvl w:val="0"/>
-          <w:numId w:val="18"/>
+          <w:numId w:val="19"/>
         </w:numPr>
         <w:spacing w:after="0" w:afterAutospacing="0" w:before="0" w:beforeAutospacing="0"/>
         <w:ind w:left="720" w:hanging="360"/>
@@ -5027,7 +5295,7 @@
       <w:pPr>
         <w:numPr>
           <w:ilvl w:val="1"/>
-          <w:numId w:val="18"/>
+          <w:numId w:val="19"/>
         </w:numPr>
         <w:spacing w:after="0" w:afterAutospacing="0" w:before="0" w:beforeAutospacing="0" w:lineRule="auto"/>
         <w:ind w:left="1440" w:hanging="360"/>
@@ -5043,7 +5311,7 @@
       <w:pPr>
         <w:numPr>
           <w:ilvl w:val="1"/>
-          <w:numId w:val="18"/>
+          <w:numId w:val="19"/>
         </w:numPr>
         <w:spacing w:after="240" w:before="0" w:beforeAutospacing="0" w:lineRule="auto"/>
         <w:ind w:left="1440" w:hanging="360"/>
@@ -5078,7 +5346,7 @@
         <w:rPr>
           <w:rtl w:val="0"/>
         </w:rPr>
-        <w:t xml:space="preserve"> server, hosting the AI models, handling file uploads, and serving responses.</w:t>
+        <w:t xml:space="preserve"> server. It will host the AI models, handle file uploads, and serve responses.</w:t>
       </w:r>
     </w:p>
     <w:p>
@@ -5134,7 +5402,7 @@
         <w:rPr>
           <w:rtl w:val="0"/>
         </w:rPr>
-        <w:t xml:space="preserve">Once a video is uploaded, the backend will make requests to cloud-based services (Google Colab, AWS EC2) for heavy model inference tasks.</w:t>
+        <w:t xml:space="preserve">Once a video is uploaded, the backend requests cloud-based services (Google Colab, AWS EC2) for heavy model inference tasks.</w:t>
       </w:r>
     </w:p>
     <w:p>
@@ -5285,7 +5553,7 @@
       <w:pPr>
         <w:numPr>
           <w:ilvl w:val="0"/>
-          <w:numId w:val="15"/>
+          <w:numId w:val="16"/>
         </w:numPr>
         <w:spacing w:after="0" w:afterAutospacing="0" w:before="240" w:lineRule="auto"/>
         <w:ind w:left="720" w:hanging="360"/>
@@ -5314,14 +5582,14 @@
         <w:rPr>
           <w:rtl w:val="0"/>
         </w:rPr>
-        <w:t xml:space="preserve">). We may not need to implement advanced encryption methods for rest at this stage, but ensure that any sensitive data is transferred securely.</w:t>
+        <w:t xml:space="preserve">). At this stage, we may not need to implement advanced encryption methods for rest, but we should ensure that any sensitive data is transferred securely.</w:t>
       </w:r>
     </w:p>
     <w:p>
       <w:pPr>
         <w:numPr>
           <w:ilvl w:val="0"/>
-          <w:numId w:val="15"/>
+          <w:numId w:val="16"/>
         </w:numPr>
         <w:spacing w:after="0" w:afterAutospacing="0" w:before="0" w:beforeAutospacing="0" w:lineRule="auto"/>
         <w:ind w:left="720" w:hanging="360"/>
@@ -5363,14 +5631,22 @@
         <w:rPr>
           <w:rtl w:val="0"/>
         </w:rPr>
-        <w:t xml:space="preserve"> for ease of integration with minimal setup.</w:t>
+        <w:t xml:space="preserve"> for ease of integration with minimal setup. </w:t>
+      </w:r>
+      <w:r>
+        <w:rPr>
+          <w:b w:val="1"/>
+          <w:u w:val="single"/>
+          <w:rtl w:val="0"/>
+        </w:rPr>
+        <w:t xml:space="preserve">(Start with OAuth)</w:t>
       </w:r>
     </w:p>
     <w:p>
       <w:pPr>
         <w:numPr>
           <w:ilvl w:val="0"/>
-          <w:numId w:val="15"/>
+          <w:numId w:val="16"/>
         </w:numPr>
         <w:spacing w:after="240" w:before="0" w:beforeAutospacing="0" w:lineRule="auto"/>
         <w:ind w:left="720" w:hanging="360"/>
@@ -5412,7 +5688,7 @@
       <w:pPr>
         <w:numPr>
           <w:ilvl w:val="0"/>
-          <w:numId w:val="11"/>
+          <w:numId w:val="12"/>
         </w:numPr>
         <w:spacing w:after="0" w:afterAutospacing="0" w:before="240" w:lineRule="auto"/>
         <w:ind w:left="720" w:hanging="360"/>
@@ -5428,7 +5704,7 @@
         <w:rPr>
           <w:rtl w:val="0"/>
         </w:rPr>
-        <w:t xml:space="preserve">: For the scope of our project, using </w:t>
+        <w:t xml:space="preserve">: For the scope of our project, temporary storage using </w:t>
       </w:r>
       <w:r>
         <w:rPr>
@@ -5467,14 +5743,14 @@
         <w:rPr>
           <w:rtl w:val="0"/>
         </w:rPr>
-        <w:t xml:space="preserve">) for temporary storage should suffice. Limit video clip size to 500MB or less for faster processing.</w:t>
+        <w:t xml:space="preserve">) should suffice. For faster processing, limit the video clip size to 500MB or less.</w:t>
       </w:r>
     </w:p>
     <w:p>
       <w:pPr>
         <w:numPr>
           <w:ilvl w:val="0"/>
-          <w:numId w:val="11"/>
+          <w:numId w:val="12"/>
         </w:numPr>
         <w:spacing w:after="240" w:before="0" w:beforeAutospacing="0" w:lineRule="auto"/>
         <w:ind w:left="720" w:hanging="360"/>
@@ -5516,7 +5792,7 @@
       <w:pPr>
         <w:numPr>
           <w:ilvl w:val="0"/>
-          <w:numId w:val="17"/>
+          <w:numId w:val="18"/>
         </w:numPr>
         <w:spacing w:after="0" w:afterAutospacing="0" w:before="240" w:lineRule="auto"/>
         <w:ind w:left="720" w:hanging="360"/>
@@ -5539,7 +5815,7 @@
       <w:pPr>
         <w:numPr>
           <w:ilvl w:val="0"/>
-          <w:numId w:val="17"/>
+          <w:numId w:val="18"/>
         </w:numPr>
         <w:spacing w:after="240" w:before="0" w:beforeAutospacing="0" w:lineRule="auto"/>
         <w:ind w:left="720" w:hanging="360"/>
@@ -5624,7 +5900,7 @@
       <w:pPr>
         <w:numPr>
           <w:ilvl w:val="0"/>
-          <w:numId w:val="19"/>
+          <w:numId w:val="20"/>
         </w:numPr>
         <w:spacing w:after="0" w:afterAutospacing="0" w:before="240" w:lineRule="auto"/>
         <w:ind w:left="720" w:hanging="360"/>
@@ -5653,14 +5929,14 @@
         <w:rPr>
           <w:rtl w:val="0"/>
         </w:rPr>
-        <w:t xml:space="preserve"> goal. Consider maintenance and testing windows where the system may be temporarily unavailable.</w:t>
+        <w:t xml:space="preserve"> goal. Also, consider maintenance and testing windows during which the system may be temporarily unavailable.</w:t>
       </w:r>
     </w:p>
     <w:p>
       <w:pPr>
         <w:numPr>
           <w:ilvl w:val="0"/>
-          <w:numId w:val="19"/>
+          <w:numId w:val="20"/>
         </w:numPr>
         <w:spacing w:after="240" w:before="0" w:beforeAutospacing="0" w:lineRule="auto"/>
         <w:ind w:left="720" w:hanging="360"/>
@@ -5676,7 +5952,7 @@
         <w:rPr>
           <w:rtl w:val="0"/>
         </w:rPr>
-        <w:t xml:space="preserve">: We can manually manage redundancy (e.g., using a backup system in cloud storage or local backups) but don’t need to over-engineer this aspect for a prototype.</w:t>
+        <w:t xml:space="preserve">: We can manually manage redundancy (e.g., using a backup system in cloud storage or local backups), but don’t need to over-engineer this aspect for a prototype.</w:t>
       </w:r>
       <w:r>
         <w:rPr>
@@ -5703,7 +5979,7 @@
       <w:pPr>
         <w:numPr>
           <w:ilvl w:val="0"/>
-          <w:numId w:val="23"/>
+          <w:numId w:val="25"/>
         </w:numPr>
         <w:spacing w:after="0" w:afterAutospacing="0" w:before="240" w:lineRule="auto"/>
         <w:ind w:left="720" w:hanging="360"/>
@@ -5719,14 +5995,14 @@
         <w:rPr>
           <w:rtl w:val="0"/>
         </w:rPr>
-        <w:t xml:space="preserve">: The system will handle a small number of users initially, so we don’t need to focus heavily on scalability features. We can design our system to scale on demand using cloud services if needed, but avoid building an auto-scaling solution at this stage.</w:t>
+        <w:t xml:space="preserve">: The system will initially handle a small number of users, so we don’t need to focus heavily on scalability features. We can design our system to scale on demand using cloud services if needed, but we should avoid building an auto-scaling solution at this stage.</w:t>
       </w:r>
     </w:p>
     <w:p>
       <w:pPr>
         <w:numPr>
           <w:ilvl w:val="0"/>
-          <w:numId w:val="23"/>
+          <w:numId w:val="25"/>
         </w:numPr>
         <w:spacing w:after="240" w:before="0" w:beforeAutospacing="0" w:lineRule="auto"/>
         <w:ind w:left="720" w:hanging="360"/>
@@ -5794,7 +6070,7 @@
       <w:pPr>
         <w:numPr>
           <w:ilvl w:val="0"/>
-          <w:numId w:val="29"/>
+          <w:numId w:val="31"/>
         </w:numPr>
         <w:spacing w:after="0" w:afterAutospacing="0" w:before="240" w:lineRule="auto"/>
         <w:ind w:left="720" w:hanging="360"/>
@@ -5830,7 +6106,7 @@
       <w:pPr>
         <w:numPr>
           <w:ilvl w:val="0"/>
-          <w:numId w:val="29"/>
+          <w:numId w:val="31"/>
         </w:numPr>
         <w:spacing w:after="240" w:before="0" w:beforeAutospacing="0" w:lineRule="auto"/>
         <w:ind w:left="720" w:hanging="360"/>
@@ -5890,7 +6166,7 @@
       <w:pPr>
         <w:numPr>
           <w:ilvl w:val="0"/>
-          <w:numId w:val="9"/>
+          <w:numId w:val="10"/>
         </w:numPr>
         <w:spacing w:after="0" w:afterAutospacing="0" w:before="240" w:lineRule="auto"/>
         <w:ind w:left="720" w:hanging="360"/>
@@ -5913,7 +6189,7 @@
       <w:pPr>
         <w:numPr>
           <w:ilvl w:val="1"/>
-          <w:numId w:val="9"/>
+          <w:numId w:val="10"/>
         </w:numPr>
         <w:spacing w:after="0" w:afterAutospacing="0" w:before="0" w:beforeAutospacing="0" w:lineRule="auto"/>
         <w:ind w:left="1440" w:hanging="360"/>
@@ -5929,7 +6205,7 @@
       <w:pPr>
         <w:numPr>
           <w:ilvl w:val="1"/>
-          <w:numId w:val="9"/>
+          <w:numId w:val="10"/>
         </w:numPr>
         <w:spacing w:after="0" w:afterAutospacing="0" w:before="0" w:beforeAutospacing="0" w:lineRule="auto"/>
         <w:ind w:left="1440" w:hanging="360"/>
@@ -5945,7 +6221,7 @@
       <w:pPr>
         <w:numPr>
           <w:ilvl w:val="1"/>
-          <w:numId w:val="9"/>
+          <w:numId w:val="10"/>
         </w:numPr>
         <w:spacing w:after="0" w:afterAutospacing="0" w:before="0" w:beforeAutospacing="0" w:lineRule="auto"/>
         <w:ind w:left="1440" w:hanging="360"/>
@@ -5961,7 +6237,7 @@
       <w:pPr>
         <w:numPr>
           <w:ilvl w:val="0"/>
-          <w:numId w:val="9"/>
+          <w:numId w:val="10"/>
         </w:numPr>
         <w:spacing w:after="0" w:afterAutospacing="0" w:before="0" w:beforeAutospacing="0" w:lineRule="auto"/>
         <w:ind w:left="720" w:hanging="360"/>
@@ -5984,7 +6260,7 @@
       <w:pPr>
         <w:numPr>
           <w:ilvl w:val="0"/>
-          <w:numId w:val="9"/>
+          <w:numId w:val="10"/>
         </w:numPr>
         <w:spacing w:after="240" w:before="0" w:beforeAutospacing="0" w:lineRule="auto"/>
         <w:ind w:left="720" w:hanging="360"/>
@@ -6027,7 +6303,7 @@
       <w:pPr>
         <w:numPr>
           <w:ilvl w:val="0"/>
-          <w:numId w:val="28"/>
+          <w:numId w:val="30"/>
         </w:numPr>
         <w:spacing w:after="0" w:afterAutospacing="0" w:before="240" w:lineRule="auto"/>
         <w:ind w:left="720" w:hanging="360"/>
@@ -6063,7 +6339,7 @@
       <w:pPr>
         <w:numPr>
           <w:ilvl w:val="0"/>
-          <w:numId w:val="28"/>
+          <w:numId w:val="30"/>
         </w:numPr>
         <w:spacing w:after="240" w:before="0" w:beforeAutospacing="0" w:lineRule="auto"/>
         <w:ind w:left="720" w:hanging="360"/>
@@ -6141,133 +6417,391 @@
       <w:pPr>
         <w:numPr>
           <w:ilvl w:val="0"/>
-          <w:numId w:val="10"/>
+          <w:numId w:val="11"/>
+        </w:numPr>
+        <w:spacing w:after="0" w:afterAutospacing="0" w:before="240" w:lineRule="auto"/>
+        <w:ind w:left="720" w:hanging="360"/>
+      </w:pPr>
+      <w:r>
+        <w:rPr>
+          <w:b w:val="1"/>
+          <w:rtl w:val="0"/>
+        </w:rPr>
+        <w:t xml:space="preserve">Python with TensorFlow or PyTorch</w:t>
+      </w:r>
+      <w:r>
+        <w:rPr>
+          <w:rtl w:val="0"/>
+        </w:rPr>
+        <w:t xml:space="preserve"> for AI modeling and inference</w:t>
+      </w:r>
+    </w:p>
+    <w:p>
+      <w:pPr>
+        <w:numPr>
+          <w:ilvl w:val="0"/>
+          <w:numId w:val="11"/>
+        </w:numPr>
+        <w:spacing w:after="0" w:afterAutospacing="0" w:before="0" w:beforeAutospacing="0" w:lineRule="auto"/>
+        <w:ind w:left="720" w:hanging="360"/>
+      </w:pPr>
+      <w:r>
+        <w:rPr>
+          <w:b w:val="1"/>
+          <w:rtl w:val="0"/>
+        </w:rPr>
+        <w:t xml:space="preserve">CoreML</w:t>
+      </w:r>
+      <w:r>
+        <w:rPr>
+          <w:rtl w:val="0"/>
+        </w:rPr>
+        <w:t xml:space="preserve"> for optimized AI inference on macOS</w:t>
+      </w:r>
+    </w:p>
+    <w:p>
+      <w:pPr>
+        <w:numPr>
+          <w:ilvl w:val="0"/>
+          <w:numId w:val="11"/>
+        </w:numPr>
+        <w:spacing w:after="0" w:afterAutospacing="0" w:before="0" w:beforeAutospacing="0" w:lineRule="auto"/>
+        <w:ind w:left="720" w:hanging="360"/>
+      </w:pPr>
+      <w:r>
+        <w:rPr>
+          <w:b w:val="1"/>
+          <w:rtl w:val="0"/>
+        </w:rPr>
+        <w:t xml:space="preserve">AWS EC2</w:t>
+      </w:r>
+      <w:r>
+        <w:rPr>
+          <w:rtl w:val="0"/>
+        </w:rPr>
+        <w:t xml:space="preserve"> or </w:t>
+      </w:r>
+      <w:r>
+        <w:rPr>
+          <w:b w:val="1"/>
+          <w:rtl w:val="0"/>
+        </w:rPr>
+        <w:t xml:space="preserve">Google Cloud AI</w:t>
+      </w:r>
+      <w:r>
+        <w:rPr>
+          <w:rtl w:val="0"/>
+        </w:rPr>
+        <w:t xml:space="preserve"> for inference and storage using S3 or </w:t>
+      </w:r>
+      <w:r>
+        <w:rPr>
+          <w:b w:val="1"/>
+          <w:rtl w:val="0"/>
+        </w:rPr>
+        <w:t xml:space="preserve">Google Cloud Storage</w:t>
+      </w:r>
+    </w:p>
+    <w:p>
+      <w:pPr>
+        <w:numPr>
+          <w:ilvl w:val="0"/>
+          <w:numId w:val="11"/>
+        </w:numPr>
+        <w:spacing w:after="0" w:afterAutospacing="0" w:before="0" w:beforeAutospacing="0" w:lineRule="auto"/>
+        <w:ind w:left="720" w:hanging="360"/>
+      </w:pPr>
+      <w:r>
+        <w:rPr>
+          <w:b w:val="1"/>
+          <w:rtl w:val="0"/>
+        </w:rPr>
+        <w:t xml:space="preserve">Flask</w:t>
+      </w:r>
+      <w:r>
+        <w:rPr>
+          <w:rtl w:val="0"/>
+        </w:rPr>
+        <w:t xml:space="preserve"> or </w:t>
+      </w:r>
+      <w:r>
+        <w:rPr>
+          <w:b w:val="1"/>
+          <w:rtl w:val="0"/>
+        </w:rPr>
+        <w:t xml:space="preserve">FastAPI</w:t>
+      </w:r>
+      <w:r>
+        <w:rPr>
+          <w:rtl w:val="0"/>
+        </w:rPr>
+        <w:t xml:space="preserve"> for the backend</w:t>
+      </w:r>
+    </w:p>
+    <w:p>
+      <w:pPr>
+        <w:numPr>
+          <w:ilvl w:val="0"/>
+          <w:numId w:val="11"/>
+        </w:numPr>
+        <w:spacing w:after="0" w:afterAutospacing="0" w:before="0" w:beforeAutospacing="0" w:lineRule="auto"/>
+        <w:ind w:left="720" w:hanging="360"/>
+      </w:pPr>
+      <w:r>
+        <w:rPr>
+          <w:b w:val="1"/>
+          <w:rtl w:val="0"/>
+        </w:rPr>
+        <w:t xml:space="preserve">REST API</w:t>
+      </w:r>
+      <w:r>
+        <w:rPr>
+          <w:rtl w:val="0"/>
+        </w:rPr>
+        <w:t xml:space="preserve"> endpoints that will be used for video uploads and receiving AI results</w:t>
+      </w:r>
+    </w:p>
+    <w:p>
+      <w:pPr>
+        <w:numPr>
+          <w:ilvl w:val="0"/>
+          <w:numId w:val="11"/>
+        </w:numPr>
+        <w:spacing w:after="0" w:afterAutospacing="0" w:before="0" w:beforeAutospacing="0" w:lineRule="auto"/>
+        <w:ind w:left="720" w:hanging="360"/>
+      </w:pPr>
+      <w:r>
+        <w:rPr>
+          <w:b w:val="1"/>
+          <w:rtl w:val="0"/>
+        </w:rPr>
+        <w:t xml:space="preserve">React</w:t>
+      </w:r>
+      <w:r>
+        <w:rPr>
+          <w:rtl w:val="0"/>
+        </w:rPr>
+        <w:t xml:space="preserve"> or </w:t>
+      </w:r>
+      <w:r>
+        <w:rPr>
+          <w:b w:val="1"/>
+          <w:rtl w:val="0"/>
+        </w:rPr>
+        <w:t xml:space="preserve">Next.js</w:t>
+      </w:r>
+      <w:r>
+        <w:rPr>
+          <w:rtl w:val="0"/>
+        </w:rPr>
+        <w:t xml:space="preserve"> for the web interface</w:t>
+      </w:r>
+    </w:p>
+    <w:p>
+      <w:pPr>
+        <w:numPr>
+          <w:ilvl w:val="0"/>
+          <w:numId w:val="11"/>
+        </w:numPr>
+        <w:spacing w:after="0" w:afterAutospacing="0" w:before="0" w:beforeAutospacing="0" w:lineRule="auto"/>
+        <w:ind w:left="720" w:hanging="360"/>
+      </w:pPr>
+      <w:r>
+        <w:rPr>
+          <w:b w:val="1"/>
+          <w:rtl w:val="0"/>
+        </w:rPr>
+        <w:t xml:space="preserve">GitHub Actions</w:t>
+      </w:r>
+      <w:r>
+        <w:rPr>
+          <w:rtl w:val="0"/>
+        </w:rPr>
+        <w:t xml:space="preserve"> for CI/CD</w:t>
+      </w:r>
+    </w:p>
+    <w:p>
+      <w:pPr>
+        <w:numPr>
+          <w:ilvl w:val="0"/>
+          <w:numId w:val="11"/>
+        </w:numPr>
+        <w:spacing w:after="240" w:before="0" w:beforeAutospacing="0" w:lineRule="auto"/>
+        <w:ind w:left="720" w:hanging="360"/>
+      </w:pPr>
+      <w:r>
+        <w:rPr>
+          <w:b w:val="1"/>
+          <w:rtl w:val="0"/>
+        </w:rPr>
+        <w:t xml:space="preserve">Hugging Face</w:t>
+      </w:r>
+      <w:r>
+        <w:rPr>
+          <w:rtl w:val="0"/>
+        </w:rPr>
+        <w:t xml:space="preserve"> or </w:t>
+      </w:r>
+      <w:r>
+        <w:rPr>
+          <w:b w:val="1"/>
+          <w:rtl w:val="0"/>
+        </w:rPr>
+        <w:t xml:space="preserve">TensorFlow </w:t>
+      </w:r>
+      <w:r>
+        <w:rPr>
+          <w:b w:val="1"/>
+          <w:rtl w:val="0"/>
+        </w:rPr>
+        <w:t xml:space="preserve">Model</w:t>
+      </w:r>
+      <w:r>
+        <w:rPr>
+          <w:b w:val="1"/>
+          <w:rtl w:val="0"/>
+        </w:rPr>
+        <w:t xml:space="preserve"> Garden</w:t>
+      </w:r>
+      <w:r>
+        <w:rPr>
+          <w:rtl w:val="0"/>
+        </w:rPr>
+        <w:t xml:space="preserve"> for pre-trained models</w:t>
+      </w:r>
+    </w:p>
+    <w:p>
+      <w:pPr>
+        <w:pStyle w:val="Heading2"/>
+        <w:rPr/>
+      </w:pPr>
+      <w:bookmarkStart w:colFirst="0" w:colLast="0" w:name="_45qfn1o79ife" w:id="45"/>
+      <w:bookmarkEnd w:id="45"/>
+      <w:r>
+        <w:rPr>
+          <w:rtl w:val="0"/>
+        </w:rPr>
+        <w:t xml:space="preserve">Start With:</w:t>
+      </w:r>
+    </w:p>
+    <w:p>
+      <w:pPr>
+        <w:numPr>
+          <w:ilvl w:val="0"/>
+          <w:numId w:val="7"/>
         </w:numPr>
         <w:spacing w:after="0" w:afterAutospacing="0"/>
         <w:ind w:left="720" w:hanging="360"/>
         <w:rPr>
-          <w:b w:val="1"/>
-        </w:rPr>
-      </w:pPr>
-      <w:r>
-        <w:rPr>
-          <w:b w:val="1"/>
-          <w:rtl w:val="0"/>
-        </w:rPr>
-        <w:t xml:space="preserve">Java 22</w:t>
+          <w:u w:val="none"/>
+        </w:rPr>
+      </w:pPr>
+      <w:r>
+        <w:rPr>
+          <w:b w:val="1"/>
+          <w:rtl w:val="0"/>
+        </w:rPr>
+        <w:t xml:space="preserve">Python 3.11+</w:t>
+      </w:r>
+      <w:r>
+        <w:rPr>
+          <w:rtl w:val="0"/>
+        </w:rPr>
+        <w:tab/>
+        <w:t xml:space="preserve">for Programming Language</w:t>
       </w:r>
     </w:p>
     <w:p>
       <w:pPr>
         <w:numPr>
           <w:ilvl w:val="0"/>
-          <w:numId w:val="10"/>
-        </w:numPr>
-        <w:spacing w:after="0" w:afterAutospacing="0" w:before="0" w:beforeAutospacing="0" w:lineRule="auto"/>
-        <w:ind w:left="720" w:hanging="360"/>
-      </w:pPr>
-      <w:r>
-        <w:rPr>
-          <w:b w:val="1"/>
-          <w:rtl w:val="0"/>
-        </w:rPr>
-        <w:t xml:space="preserve">Python with TensorFlow or PyTorch</w:t>
-      </w:r>
-      <w:r>
-        <w:rPr>
-          <w:rtl w:val="0"/>
-        </w:rPr>
-        <w:t xml:space="preserve"> for AI modeling and inference</w:t>
+          <w:numId w:val="7"/>
+        </w:numPr>
+        <w:spacing w:after="0" w:afterAutospacing="0" w:before="0" w:beforeAutospacing="0"/>
+        <w:ind w:left="720" w:hanging="360"/>
+        <w:rPr>
+          <w:b w:val="1"/>
+        </w:rPr>
+      </w:pPr>
+      <w:r>
+        <w:rPr>
+          <w:b w:val="1"/>
+          <w:rtl w:val="0"/>
+        </w:rPr>
+        <w:t xml:space="preserve">PyTorch </w:t>
+      </w:r>
+      <w:r>
+        <w:rPr>
+          <w:rtl w:val="0"/>
+        </w:rPr>
+        <w:t xml:space="preserve">for AI Framework</w:t>
       </w:r>
     </w:p>
     <w:p>
       <w:pPr>
         <w:numPr>
           <w:ilvl w:val="0"/>
-          <w:numId w:val="10"/>
-        </w:numPr>
-        <w:spacing w:after="0" w:afterAutospacing="0" w:before="0" w:beforeAutospacing="0" w:lineRule="auto"/>
-        <w:ind w:left="720" w:hanging="360"/>
-      </w:pPr>
-      <w:r>
-        <w:rPr>
-          <w:b w:val="1"/>
-          <w:rtl w:val="0"/>
-        </w:rPr>
-        <w:t xml:space="preserve">CoreML</w:t>
-      </w:r>
-      <w:r>
-        <w:rPr>
-          <w:rtl w:val="0"/>
-        </w:rPr>
-        <w:t xml:space="preserve"> for optimized AI inference on macOS</w:t>
+          <w:numId w:val="7"/>
+        </w:numPr>
+        <w:spacing w:after="0" w:afterAutospacing="0" w:before="0" w:beforeAutospacing="0"/>
+        <w:ind w:left="720" w:hanging="360"/>
+        <w:rPr>
+          <w:b w:val="1"/>
+        </w:rPr>
+      </w:pPr>
+      <w:r>
+        <w:rPr>
+          <w:rFonts w:ascii="Arial Unicode MS" w:cs="Arial Unicode MS" w:eastAsia="Arial Unicode MS" w:hAnsi="Arial Unicode MS"/>
+          <w:b w:val="1"/>
+          <w:rtl w:val="0"/>
+        </w:rPr>
+        <w:t xml:space="preserve">CoreML via PyTorch → CoreML converter </w:t>
+      </w:r>
+      <w:r>
+        <w:rPr>
+          <w:rtl w:val="0"/>
+        </w:rPr>
+        <w:t xml:space="preserve">for Mac Inference Optimization</w:t>
       </w:r>
     </w:p>
     <w:p>
       <w:pPr>
         <w:numPr>
           <w:ilvl w:val="0"/>
-          <w:numId w:val="10"/>
-        </w:numPr>
-        <w:spacing w:after="0" w:afterAutospacing="0" w:before="0" w:beforeAutospacing="0" w:lineRule="auto"/>
-        <w:ind w:left="720" w:hanging="360"/>
-      </w:pPr>
-      <w:r>
-        <w:rPr>
-          <w:b w:val="1"/>
-          <w:rtl w:val="0"/>
-        </w:rPr>
-        <w:t xml:space="preserve">AWS EC2</w:t>
-      </w:r>
-      <w:r>
-        <w:rPr>
-          <w:rtl w:val="0"/>
-        </w:rPr>
-        <w:t xml:space="preserve"> or </w:t>
-      </w:r>
-      <w:r>
-        <w:rPr>
-          <w:b w:val="1"/>
-          <w:rtl w:val="0"/>
-        </w:rPr>
-        <w:t xml:space="preserve">Google Cloud AI</w:t>
-      </w:r>
-      <w:r>
-        <w:rPr>
-          <w:rtl w:val="0"/>
-        </w:rPr>
-        <w:t xml:space="preserve"> for inference and storage using S3 or </w:t>
-      </w:r>
-      <w:r>
-        <w:rPr>
-          <w:b w:val="1"/>
-          <w:rtl w:val="0"/>
-        </w:rPr>
-        <w:t xml:space="preserve">Google Cloud Storage</w:t>
+          <w:numId w:val="7"/>
+        </w:numPr>
+        <w:spacing w:after="0" w:afterAutospacing="0" w:before="0" w:beforeAutospacing="0"/>
+        <w:ind w:left="720" w:hanging="360"/>
+        <w:rPr>
+          <w:u w:val="none"/>
+        </w:rPr>
+      </w:pPr>
+      <w:r>
+        <w:rPr>
+          <w:b w:val="1"/>
+          <w:rtl w:val="0"/>
+        </w:rPr>
+        <w:t xml:space="preserve">Google Cloud AI + Google Cloud Storage</w:t>
+      </w:r>
+      <w:r>
+        <w:rPr>
+          <w:rtl w:val="0"/>
+        </w:rPr>
+        <w:t xml:space="preserve"> for Cloud Inference &amp; Storage</w:t>
       </w:r>
     </w:p>
     <w:p>
       <w:pPr>
         <w:numPr>
           <w:ilvl w:val="0"/>
-          <w:numId w:val="10"/>
-        </w:numPr>
-        <w:spacing w:after="0" w:afterAutospacing="0" w:before="0" w:beforeAutospacing="0" w:lineRule="auto"/>
-        <w:ind w:left="720" w:hanging="360"/>
-      </w:pPr>
-      <w:r>
-        <w:rPr>
-          <w:b w:val="1"/>
-          <w:rtl w:val="0"/>
-        </w:rPr>
-        <w:t xml:space="preserve">Flask</w:t>
-      </w:r>
-      <w:r>
-        <w:rPr>
-          <w:rtl w:val="0"/>
-        </w:rPr>
-        <w:t xml:space="preserve"> or </w:t>
-      </w:r>
+          <w:numId w:val="7"/>
+        </w:numPr>
+        <w:spacing w:after="0" w:afterAutospacing="0" w:before="0" w:beforeAutospacing="0"/>
+        <w:ind w:left="720" w:hanging="360"/>
+        <w:rPr>
+          <w:u w:val="none"/>
+        </w:rPr>
+      </w:pPr>
       <w:r>
         <w:rPr>
           <w:b w:val="1"/>
@@ -6279,40 +6813,46 @@
         <w:rPr>
           <w:rtl w:val="0"/>
         </w:rPr>
-        <w:t xml:space="preserve"> for the backend</w:t>
+        <w:t xml:space="preserve"> for Backend Framework</w:t>
       </w:r>
     </w:p>
     <w:p>
       <w:pPr>
         <w:numPr>
           <w:ilvl w:val="0"/>
-          <w:numId w:val="10"/>
-        </w:numPr>
-        <w:spacing w:after="0" w:afterAutospacing="0" w:before="0" w:beforeAutospacing="0" w:lineRule="auto"/>
-        <w:ind w:left="720" w:hanging="360"/>
-      </w:pPr>
-      <w:r>
-        <w:rPr>
-          <w:b w:val="1"/>
-          <w:rtl w:val="0"/>
-        </w:rPr>
-        <w:t xml:space="preserve">REST API</w:t>
-      </w:r>
-      <w:r>
-        <w:rPr>
-          <w:rtl w:val="0"/>
-        </w:rPr>
-        <w:t xml:space="preserve"> endpoints that will be used for video uploads and receiving AI results</w:t>
+          <w:numId w:val="7"/>
+        </w:numPr>
+        <w:spacing w:after="0" w:afterAutospacing="0" w:before="0" w:beforeAutospacing="0"/>
+        <w:ind w:left="720" w:hanging="360"/>
+        <w:rPr>
+          <w:u w:val="none"/>
+        </w:rPr>
+      </w:pPr>
+      <w:r>
+        <w:rPr>
+          <w:b w:val="1"/>
+          <w:rtl w:val="0"/>
+        </w:rPr>
+        <w:t xml:space="preserve">REST</w:t>
+      </w:r>
+      <w:r>
+        <w:rPr>
+          <w:rtl w:val="0"/>
+        </w:rPr>
+        <w:t xml:space="preserve"> for API Protocol</w:t>
       </w:r>
     </w:p>
     <w:p>
       <w:pPr>
         <w:numPr>
           <w:ilvl w:val="0"/>
-          <w:numId w:val="10"/>
-        </w:numPr>
-        <w:spacing w:after="0" w:afterAutospacing="0" w:before="0" w:beforeAutospacing="0" w:lineRule="auto"/>
-        <w:ind w:left="720" w:hanging="360"/>
+          <w:numId w:val="7"/>
+        </w:numPr>
+        <w:spacing w:after="0" w:afterAutospacing="0" w:before="0" w:beforeAutospacing="0"/>
+        <w:ind w:left="720" w:hanging="360"/>
+        <w:rPr>
+          <w:u w:val="none"/>
+        </w:rPr>
       </w:pPr>
       <w:r>
         <w:rPr>
@@ -6325,53 +6865,46 @@
         <w:rPr>
           <w:rtl w:val="0"/>
         </w:rPr>
-        <w:t xml:space="preserve"> or </w:t>
-      </w:r>
-      <w:r>
-        <w:rPr>
-          <w:b w:val="1"/>
-          <w:rtl w:val="0"/>
-        </w:rPr>
-        <w:t xml:space="preserve">Next.js</w:t>
-      </w:r>
-      <w:r>
-        <w:rPr>
-          <w:rtl w:val="0"/>
-        </w:rPr>
-        <w:t xml:space="preserve"> for the web interface</w:t>
+        <w:t xml:space="preserve"> for Frontend Framework</w:t>
       </w:r>
     </w:p>
     <w:p>
       <w:pPr>
         <w:numPr>
           <w:ilvl w:val="0"/>
-          <w:numId w:val="10"/>
-        </w:numPr>
-        <w:spacing w:after="0" w:afterAutospacing="0" w:before="0" w:beforeAutospacing="0" w:lineRule="auto"/>
-        <w:ind w:left="720" w:hanging="360"/>
-      </w:pPr>
-      <w:r>
-        <w:rPr>
-          <w:b w:val="1"/>
-          <w:rtl w:val="0"/>
-        </w:rPr>
-        <w:t xml:space="preserve">GitHub Actions</w:t>
-      </w:r>
-      <w:r>
-        <w:rPr>
-          <w:rtl w:val="0"/>
-        </w:rPr>
-        <w:t xml:space="preserve"> for CI/CD</w:t>
+          <w:numId w:val="7"/>
+        </w:numPr>
+        <w:spacing w:after="0" w:afterAutospacing="0" w:before="0" w:beforeAutospacing="0"/>
+        <w:ind w:left="720" w:hanging="360"/>
+        <w:rPr>
+          <w:b w:val="1"/>
+        </w:rPr>
+      </w:pPr>
+      <w:r>
+        <w:rPr>
+          <w:b w:val="1"/>
+          <w:rtl w:val="0"/>
+        </w:rPr>
+        <w:t xml:space="preserve">GitHub Actions </w:t>
+      </w:r>
+      <w:r>
+        <w:rPr>
+          <w:rtl w:val="0"/>
+        </w:rPr>
+        <w:t xml:space="preserve">for CI/CD</w:t>
       </w:r>
     </w:p>
     <w:p>
       <w:pPr>
         <w:numPr>
           <w:ilvl w:val="0"/>
-          <w:numId w:val="10"/>
-        </w:numPr>
-        <w:spacing w:after="240" w:before="0" w:beforeAutospacing="0" w:lineRule="auto"/>
-        <w:ind w:left="720" w:hanging="360"/>
+          <w:numId w:val="7"/>
+        </w:numPr>
+        <w:spacing w:before="0" w:beforeAutospacing="0"/>
+        <w:ind w:left="720" w:hanging="360"/>
+        <w:rPr>
+          <w:u w:val="none"/>
+        </w:rPr>
       </w:pPr>
       <w:r>
         <w:rPr>
@@ -6384,29 +6917,7 @@
         <w:rPr>
           <w:rtl w:val="0"/>
         </w:rPr>
-        <w:t xml:space="preserve"> or </w:t>
-      </w:r>
-      <w:r>
-        <w:rPr>
-          <w:b w:val="1"/>
-          <w:rtl w:val="0"/>
-        </w:rPr>
-        <w:t xml:space="preserve">TensorFlow Model Garden</w:t>
-      </w:r>
-      <w:r>
-        <w:rPr>
-          <w:rtl w:val="0"/>
-        </w:rPr>
-        <w:t xml:space="preserve"> for pre-trained models</w:t>
-      </w:r>
-    </w:p>
-    <w:p>
-      <w:pPr>
-        <w:ind w:left="720" w:firstLine="0"/>
-        <w:rPr/>
-      </w:pPr>
-      <w:r>
-        <w:br w:type="page"/>
+        <w:t xml:space="preserve"> for Pre-trained Model Source</w:t>
       </w:r>
       <w:r>
         <w:rPr>
@@ -6420,13 +6931,24 @@
         <w:ind w:left="0" w:firstLine="0"/>
         <w:rPr/>
       </w:pPr>
-      <w:bookmarkStart w:colFirst="0" w:colLast="0" w:name="_l6kkr8rrarda" w:id="45"/>
-      <w:bookmarkEnd w:id="45"/>
-      <w:r>
-        <w:rPr>
-          <w:rtl w:val="0"/>
-        </w:rPr>
-        <w:t xml:space="preserve">Flow Chart</w:t>
+      <w:bookmarkStart w:colFirst="0" w:colLast="0" w:name="_l6kkr8rrarda" w:id="46"/>
+      <w:bookmarkEnd w:id="46"/>
+      <w:r>
+        <w:rPr>
+          <w:rtl w:val="0"/>
+        </w:rPr>
+        <w:t xml:space="preserve">Flow </w:t>
+      </w:r>
+      <w:r>
+        <w:rPr>
+          <w:rtl w:val="0"/>
+        </w:rPr>
+        <w:t xml:space="preserve">Chart</w:t>
+      </w:r>
+      <w:r>
+        <w:rPr>
+          <w:rtl w:val="0"/>
+        </w:rPr>
       </w:r>
     </w:p>
     <w:p>
@@ -6438,18 +6960,18 @@
         <w:rPr/>
         <w:drawing>
           <wp:inline distB="114300" distT="114300" distL="114300" distR="114300">
-            <wp:extent cx="4624388" cy="7025893"/>
+            <wp:extent cx="3843391" cy="6958013"/>
             <wp:effectExtent b="0" l="0" r="0" t="0"/>
-            <wp:docPr id="2" name="image4.png"/>
+            <wp:docPr id="3" name="image7.png"/>
             <a:graphic>
               <a:graphicData uri="http://schemas.openxmlformats.org/drawingml/2006/picture">
                 <pic:pic>
                   <pic:nvPicPr>
-                    <pic:cNvPr id="0" name="image4.png"/>
+                    <pic:cNvPr id="0" name="image7.png"/>
                     <pic:cNvPicPr preferRelativeResize="0"/>
                   </pic:nvPicPr>
                   <pic:blipFill>
-                    <a:blip r:embed="rId8"/>
+                    <a:blip r:embed="rId9"/>
                     <a:srcRect b="0" l="0" r="0" t="0"/>
                     <a:stretch>
                       <a:fillRect/>
@@ -6458,7 +6980,7 @@
                   <pic:spPr>
                     <a:xfrm>
                       <a:off x="0" y="0"/>
-                      <a:ext cx="4624388" cy="7025893"/>
+                      <a:ext cx="3843391" cy="6958013"/>
                     </a:xfrm>
                     <a:prstGeom prst="rect"/>
                     <a:ln/>
@@ -6494,13 +7016,39 @@
         <w:pStyle w:val="Heading1"/>
         <w:rPr/>
       </w:pPr>
-      <w:bookmarkStart w:colFirst="0" w:colLast="0" w:name="_5w79d7rgfxm3" w:id="46"/>
-      <w:bookmarkEnd w:id="46"/>
+      <w:bookmarkStart w:colFirst="0" w:colLast="0" w:name="_5w79d7rgfxm3" w:id="47"/>
+      <w:bookmarkEnd w:id="47"/>
       <w:r>
         <w:rPr>
           <w:rtl w:val="0"/>
         </w:rPr>
         <w:t xml:space="preserve">Wireframe</w:t>
+      </w:r>
+    </w:p>
+    <w:p>
+      <w:pPr>
+        <w:rPr/>
+      </w:pPr>
+      <w:r>
+        <w:rPr>
+          <w:rtl w:val="0"/>
+        </w:rPr>
+      </w:r>
+    </w:p>
+    <w:p>
+      <w:pPr>
+        <w:rPr/>
+      </w:pPr>
+      <w:r>
+        <w:rPr>
+          <w:rtl w:val="0"/>
+        </w:rPr>
+        <w:t xml:space="preserve">Home Page (Not Logged In)</w:t>
+      </w:r>
+      <w:r>
+        <w:rPr>
+          <w:rtl w:val="0"/>
+        </w:rPr>
       </w:r>
     </w:p>
     <w:p>
@@ -6520,414 +7068,437 @@
       </w:pPr>
       <w:r>
         <w:rPr/>
-        <mc:AlternateContent>
-          <mc:Choice Requires="wpg">
-            <w:drawing>
-              <wp:inline distB="114300" distT="114300" distL="114300" distR="114300">
-                <wp:extent cx="5943600" cy="3632200"/>
-                <wp:effectExtent b="0" l="0" r="0" t="0"/>
-                <wp:docPr id="1" name=""/>
-                <a:graphic>
-                  <a:graphicData uri="http://schemas.microsoft.com/office/word/2010/wordprocessingGroup">
-                    <wpg:wgp>
-                      <wpg:cNvGrpSpPr/>
-                      <wpg:grpSpPr>
-                        <a:xfrm>
-                          <a:off x="1050925" y="797150"/>
-                          <a:ext cx="5943600" cy="3632200"/>
-                          <a:chOff x="1050925" y="797150"/>
-                          <a:chExt cx="6171250" cy="3775450"/>
-                        </a:xfrm>
-                      </wpg:grpSpPr>
-                      <wps:wsp>
-                        <wps:cNvSpPr/>
-                        <wps:cNvPr id="2" name="Shape 2"/>
-                        <wps:spPr>
-                          <a:xfrm>
-                            <a:off x="1055700" y="801925"/>
-                            <a:ext cx="6161700" cy="3765900"/>
-                          </a:xfrm>
-                          <a:prstGeom prst="rect">
-                            <a:avLst/>
-                          </a:prstGeom>
-                          <a:solidFill>
-                            <a:srgbClr val="CFE2F3"/>
-                          </a:solidFill>
-                          <a:ln cap="flat" cmpd="sng" w="9525">
-                            <a:solidFill>
-                              <a:srgbClr val="000000"/>
-                            </a:solidFill>
-                            <a:prstDash val="solid"/>
-                            <a:round/>
-                            <a:headEnd len="sm" w="sm" type="none"/>
-                            <a:tailEnd len="sm" w="sm" type="none"/>
-                          </a:ln>
-                        </wps:spPr>
-                        <wps:txbx>
-                          <w:txbxContent>
-                            <w:p>
-                              <w:pPr>
-                                <w:spacing w:after="0" w:before="0" w:line="240"/>
-                                <w:ind w:left="0" w:right="0" w:firstLine="0"/>
-                                <w:jc w:val="center"/>
-                                <w:textDirection w:val="btLr"/>
-                              </w:pPr>
-                            </w:p>
-                          </w:txbxContent>
-                        </wps:txbx>
-                        <wps:bodyPr anchorCtr="0" anchor="ctr" bIns="91425" lIns="91425" spcFirstLastPara="1" rIns="91425" wrap="square" tIns="91425">
-                          <a:noAutofit/>
-                        </wps:bodyPr>
-                      </wps:wsp>
-                      <wps:wsp>
-                        <wps:cNvSpPr/>
-                        <wps:cNvPr id="3" name="Shape 3"/>
-                        <wps:spPr>
-                          <a:xfrm>
-                            <a:off x="1065850" y="801925"/>
-                            <a:ext cx="6151500" cy="355200"/>
-                          </a:xfrm>
-                          <a:prstGeom prst="rect">
-                            <a:avLst/>
-                          </a:prstGeom>
-                          <a:solidFill>
-                            <a:srgbClr val="CFE2F3"/>
-                          </a:solidFill>
-                          <a:ln cap="flat" cmpd="sng" w="9525">
-                            <a:solidFill>
-                              <a:srgbClr val="000000"/>
-                            </a:solidFill>
-                            <a:prstDash val="solid"/>
-                            <a:round/>
-                            <a:headEnd len="sm" w="sm" type="none"/>
-                            <a:tailEnd len="sm" w="sm" type="none"/>
-                          </a:ln>
-                        </wps:spPr>
-                        <wps:txbx>
-                          <w:txbxContent>
-                            <w:p>
-                              <w:pPr>
-                                <w:spacing w:after="0" w:before="0" w:line="240"/>
-                                <w:ind w:left="0" w:right="0" w:firstLine="0"/>
-                                <w:jc w:val="center"/>
-                                <w:textDirection w:val="btLr"/>
-                              </w:pPr>
-                            </w:p>
-                          </w:txbxContent>
-                        </wps:txbx>
-                        <wps:bodyPr anchorCtr="0" anchor="ctr" bIns="91425" lIns="91425" spcFirstLastPara="1" rIns="91425" wrap="square" tIns="91425">
-                          <a:noAutofit/>
-                        </wps:bodyPr>
-                      </wps:wsp>
-                      <wps:wsp>
-                        <wps:cNvSpPr txBox="1"/>
-                        <wps:cNvPr id="4" name="Shape 4"/>
-                        <wps:spPr>
-                          <a:xfrm>
-                            <a:off x="3623900" y="862825"/>
-                            <a:ext cx="1573500" cy="233400"/>
-                          </a:xfrm>
-                          <a:prstGeom prst="rect">
-                            <a:avLst/>
-                          </a:prstGeom>
-                          <a:noFill/>
-                          <a:ln>
-                            <a:noFill/>
-                          </a:ln>
-                        </wps:spPr>
-                        <wps:txbx>
-                          <w:txbxContent>
-                            <w:p>
-                              <w:pPr>
-                                <w:spacing w:after="0" w:before="0" w:line="240"/>
-                                <w:ind w:left="0" w:right="0" w:firstLine="0"/>
-                                <w:jc w:val="left"/>
-                                <w:textDirection w:val="btLr"/>
-                              </w:pPr>
-                              <w:r>
-                                <w:rPr>
-                                  <w:rFonts w:ascii="Arial" w:cs="Arial" w:eastAsia="Arial" w:hAnsi="Arial"/>
-                                  <w:b w:val="0"/>
-                                  <w:i w:val="0"/>
-                                  <w:smallCaps w:val="0"/>
-                                  <w:strike w:val="0"/>
-                                  <w:color w:val="000000"/>
-                                  <w:sz w:val="28"/>
-                                  <w:vertAlign w:val="baseline"/>
-                                </w:rPr>
-                                <w:t xml:space="preserve">MR. TAI</w:t>
-                              </w:r>
-                            </w:p>
-                          </w:txbxContent>
-                        </wps:txbx>
-                        <wps:bodyPr anchorCtr="0" anchor="t" bIns="91425" lIns="91425" spcFirstLastPara="1" rIns="91425" wrap="square" tIns="91425">
-                          <a:noAutofit/>
-                        </wps:bodyPr>
-                      </wps:wsp>
-                      <wps:wsp>
-                        <wps:cNvSpPr/>
-                        <wps:cNvPr id="5" name="Shape 5"/>
-                        <wps:spPr>
-                          <a:xfrm>
-                            <a:off x="3283800" y="3167100"/>
-                            <a:ext cx="1705500" cy="355200"/>
-                          </a:xfrm>
-                          <a:prstGeom prst="rect">
-                            <a:avLst/>
-                          </a:prstGeom>
-                          <a:solidFill>
-                            <a:srgbClr val="CFE2F3"/>
-                          </a:solidFill>
-                          <a:ln cap="flat" cmpd="sng" w="9525">
-                            <a:solidFill>
-                              <a:srgbClr val="000000"/>
-                            </a:solidFill>
-                            <a:prstDash val="solid"/>
-                            <a:round/>
-                            <a:headEnd len="sm" w="sm" type="none"/>
-                            <a:tailEnd len="sm" w="sm" type="none"/>
-                          </a:ln>
-                        </wps:spPr>
-                        <wps:txbx>
-                          <w:txbxContent>
-                            <w:p>
-                              <w:pPr>
-                                <w:spacing w:after="0" w:before="0" w:line="240"/>
-                                <w:ind w:left="0" w:right="0" w:firstLine="0"/>
-                                <w:jc w:val="center"/>
-                                <w:textDirection w:val="btLr"/>
-                              </w:pPr>
-                              <w:r>
-                                <w:rPr>
-                                  <w:rFonts w:ascii="Arial" w:cs="Arial" w:eastAsia="Arial" w:hAnsi="Arial"/>
-                                  <w:b w:val="0"/>
-                                  <w:i w:val="0"/>
-                                  <w:smallCaps w:val="0"/>
-                                  <w:strike w:val="0"/>
-                                  <w:color w:val="000000"/>
-                                  <w:sz w:val="28"/>
-                                  <w:vertAlign w:val="baseline"/>
-                                </w:rPr>
-                                <w:t xml:space="preserve">Upload Video Here</w:t>
-                              </w:r>
-                            </w:p>
-                          </w:txbxContent>
-                        </wps:txbx>
-                        <wps:bodyPr anchorCtr="0" anchor="ctr" bIns="91425" lIns="91425" spcFirstLastPara="1" rIns="91425" wrap="square" tIns="91425">
-                          <a:noAutofit/>
-                        </wps:bodyPr>
-                      </wps:wsp>
-                      <wps:wsp>
-                        <wps:cNvSpPr/>
-                        <wps:cNvPr id="6" name="Shape 6"/>
-                        <wps:spPr>
-                          <a:xfrm>
-                            <a:off x="3288925" y="3634050"/>
-                            <a:ext cx="1725600" cy="162300"/>
-                          </a:xfrm>
-                          <a:prstGeom prst="rect">
-                            <a:avLst/>
-                          </a:prstGeom>
-                          <a:solidFill>
-                            <a:srgbClr val="CFE2F3"/>
-                          </a:solidFill>
-                          <a:ln cap="flat" cmpd="sng" w="9525">
-                            <a:solidFill>
-                              <a:srgbClr val="000000"/>
-                            </a:solidFill>
-                            <a:prstDash val="solid"/>
-                            <a:round/>
-                            <a:headEnd len="sm" w="sm" type="none"/>
-                            <a:tailEnd len="sm" w="sm" type="none"/>
-                          </a:ln>
-                        </wps:spPr>
-                        <wps:txbx>
-                          <w:txbxContent>
-                            <w:p>
-                              <w:pPr>
-                                <w:spacing w:after="0" w:before="0" w:line="240"/>
-                                <w:ind w:left="0" w:right="0" w:firstLine="0"/>
-                                <w:jc w:val="center"/>
-                                <w:textDirection w:val="btLr"/>
-                              </w:pPr>
-                              <w:r>
-                                <w:rPr>
-                                  <w:rFonts w:ascii="Arial" w:cs="Arial" w:eastAsia="Arial" w:hAnsi="Arial"/>
-                                  <w:b w:val="0"/>
-                                  <w:i w:val="0"/>
-                                  <w:smallCaps w:val="0"/>
-                                  <w:strike w:val="0"/>
-                                  <w:color w:val="000000"/>
-                                  <w:sz w:val="28"/>
-                                  <w:vertAlign w:val="baseline"/>
-                                </w:rPr>
-                                <w:t xml:space="preserve">Role Dropdown</w:t>
-                              </w:r>
-                            </w:p>
-                          </w:txbxContent>
-                        </wps:txbx>
-                        <wps:bodyPr anchorCtr="0" anchor="ctr" bIns="91425" lIns="91425" spcFirstLastPara="1" rIns="91425" wrap="square" tIns="91425">
-                          <a:noAutofit/>
-                        </wps:bodyPr>
-                      </wps:wsp>
-                      <wps:wsp>
-                        <wps:cNvSpPr/>
-                        <wps:cNvPr id="7" name="Shape 7"/>
-                        <wps:spPr>
-                          <a:xfrm>
-                            <a:off x="2964025" y="3958875"/>
-                            <a:ext cx="2375400" cy="162300"/>
-                          </a:xfrm>
-                          <a:prstGeom prst="rect">
-                            <a:avLst/>
-                          </a:prstGeom>
-                          <a:solidFill>
-                            <a:srgbClr val="CFE2F3"/>
-                          </a:solidFill>
-                          <a:ln cap="flat" cmpd="sng" w="9525">
-                            <a:solidFill>
-                              <a:srgbClr val="000000"/>
-                            </a:solidFill>
-                            <a:prstDash val="solid"/>
-                            <a:round/>
-                            <a:headEnd len="sm" w="sm" type="none"/>
-                            <a:tailEnd len="sm" w="sm" type="none"/>
-                          </a:ln>
-                        </wps:spPr>
-                        <wps:txbx>
-                          <w:txbxContent>
-                            <w:p>
-                              <w:pPr>
-                                <w:spacing w:after="0" w:before="0" w:line="240"/>
-                                <w:ind w:left="0" w:right="0" w:firstLine="0"/>
-                                <w:jc w:val="center"/>
-                                <w:textDirection w:val="btLr"/>
-                              </w:pPr>
-                              <w:r>
-                                <w:rPr>
-                                  <w:rFonts w:ascii="Arial" w:cs="Arial" w:eastAsia="Arial" w:hAnsi="Arial"/>
-                                  <w:b w:val="0"/>
-                                  <w:i w:val="0"/>
-                                  <w:smallCaps w:val="0"/>
-                                  <w:strike w:val="0"/>
-                                  <w:color w:val="000000"/>
-                                  <w:sz w:val="28"/>
-                                  <w:vertAlign w:val="baseline"/>
-                                </w:rPr>
-                                <w:t xml:space="preserve">Hear From Mr. Tai Button</w:t>
-                              </w:r>
-                            </w:p>
-                          </w:txbxContent>
-                        </wps:txbx>
-                        <wps:bodyPr anchorCtr="0" anchor="ctr" bIns="91425" lIns="91425" spcFirstLastPara="1" rIns="91425" wrap="square" tIns="91425">
-                          <a:noAutofit/>
-                        </wps:bodyPr>
-                      </wps:wsp>
-                      <wps:wsp>
-                        <wps:cNvSpPr/>
-                        <wps:cNvPr id="8" name="Shape 8"/>
-                        <wps:spPr>
-                          <a:xfrm>
-                            <a:off x="2527600" y="1339925"/>
-                            <a:ext cx="3471600" cy="1578300"/>
-                          </a:xfrm>
-                          <a:prstGeom prst="rect">
-                            <a:avLst/>
-                          </a:prstGeom>
-                          <a:solidFill>
-                            <a:srgbClr val="CFE2F3"/>
-                          </a:solidFill>
-                          <a:ln cap="flat" cmpd="sng" w="9525">
-                            <a:solidFill>
-                              <a:srgbClr val="000000"/>
-                            </a:solidFill>
-                            <a:prstDash val="solid"/>
-                            <a:round/>
-                            <a:headEnd len="sm" w="sm" type="none"/>
-                            <a:tailEnd len="sm" w="sm" type="none"/>
-                          </a:ln>
-                        </wps:spPr>
-                        <wps:txbx>
-                          <w:txbxContent>
-                            <w:p>
-                              <w:pPr>
-                                <w:spacing w:after="0" w:before="0" w:line="240"/>
-                                <w:ind w:left="0" w:right="0" w:firstLine="0"/>
-                                <w:jc w:val="center"/>
-                                <w:textDirection w:val="btLr"/>
-                              </w:pPr>
-                              <w:r>
-                                <w:rPr>
-                                  <w:rFonts w:ascii="Arial" w:cs="Arial" w:eastAsia="Arial" w:hAnsi="Arial"/>
-                                  <w:b w:val="0"/>
-                                  <w:i w:val="0"/>
-                                  <w:smallCaps w:val="0"/>
-                                  <w:strike w:val="0"/>
-                                  <w:color w:val="000000"/>
-                                  <w:sz w:val="28"/>
-                                  <w:vertAlign w:val="baseline"/>
-                                </w:rPr>
-                                <w:t xml:space="preserve">Display processed video</w:t>
-                              </w:r>
-                            </w:p>
-                          </w:txbxContent>
-                        </wps:txbx>
-                        <wps:bodyPr anchorCtr="0" anchor="ctr" bIns="91425" lIns="91425" spcFirstLastPara="1" rIns="91425" wrap="square" tIns="91425">
-                          <a:noAutofit/>
-                        </wps:bodyPr>
-                      </wps:wsp>
-                    </wpg:wgp>
-                  </a:graphicData>
-                </a:graphic>
-              </wp:inline>
-            </w:drawing>
-          </mc:Choice>
-          <mc:Fallback>
-            <w:drawing>
-              <wp:inline distB="114300" distT="114300" distL="114300" distR="114300">
-                <wp:extent cx="5943600" cy="3632200"/>
-                <wp:effectExtent b="0" l="0" r="0" t="0"/>
-                <wp:docPr id="1" name="image5.png"/>
-                <a:graphic>
-                  <a:graphicData uri="http://schemas.openxmlformats.org/drawingml/2006/picture">
-                    <pic:pic>
-                      <pic:nvPicPr>
-                        <pic:cNvPr id="0" name="image5.png"/>
-                        <pic:cNvPicPr preferRelativeResize="0"/>
-                      </pic:nvPicPr>
-                      <pic:blipFill>
-                        <a:blip r:embed="rId9"/>
-                        <a:srcRect/>
-                        <a:stretch>
-                          <a:fillRect/>
-                        </a:stretch>
-                      </pic:blipFill>
-                      <pic:spPr>
-                        <a:xfrm>
-                          <a:off x="0" y="0"/>
-                          <a:ext cx="5943600" cy="3632200"/>
-                        </a:xfrm>
-                        <a:prstGeom prst="rect"/>
-                        <a:ln/>
-                      </pic:spPr>
-                    </pic:pic>
-                  </a:graphicData>
-                </a:graphic>
-              </wp:inline>
-            </w:drawing>
-          </mc:Fallback>
-        </mc:AlternateContent>
-      </w:r>
-      <w:r>
-        <w:rPr>
-          <w:rtl w:val="0"/>
-        </w:rPr>
+        <w:drawing>
+          <wp:inline distB="114300" distT="114300" distL="114300" distR="114300">
+            <wp:extent cx="5943600" cy="3403600"/>
+            <wp:effectExtent b="0" l="0" r="0" t="0"/>
+            <wp:docPr id="4" name="image6.png"/>
+            <a:graphic>
+              <a:graphicData uri="http://schemas.openxmlformats.org/drawingml/2006/picture">
+                <pic:pic>
+                  <pic:nvPicPr>
+                    <pic:cNvPr id="0" name="image6.png"/>
+                    <pic:cNvPicPr preferRelativeResize="0"/>
+                  </pic:nvPicPr>
+                  <pic:blipFill>
+                    <a:blip r:embed="rId10"/>
+                    <a:srcRect b="0" l="0" r="0" t="0"/>
+                    <a:stretch>
+                      <a:fillRect/>
+                    </a:stretch>
+                  </pic:blipFill>
+                  <pic:spPr>
+                    <a:xfrm>
+                      <a:off x="0" y="0"/>
+                      <a:ext cx="5943600" cy="3403600"/>
+                    </a:xfrm>
+                    <a:prstGeom prst="rect"/>
+                    <a:ln/>
+                  </pic:spPr>
+                </pic:pic>
+              </a:graphicData>
+            </a:graphic>
+          </wp:inline>
+        </w:drawing>
+      </w:r>
+      <w:r>
+        <w:rPr>
+          <w:rtl w:val="0"/>
+        </w:rPr>
+      </w:r>
+    </w:p>
+    <w:p>
+      <w:pPr>
+        <w:ind w:left="720" w:firstLine="0"/>
+        <w:rPr/>
+      </w:pPr>
+      <w:r>
+        <w:br w:type="page"/>
+      </w:r>
+      <w:r>
+        <w:rPr>
+          <w:rtl w:val="0"/>
+        </w:rPr>
+      </w:r>
+    </w:p>
+    <w:p>
+      <w:pPr>
+        <w:ind w:left="720" w:firstLine="0"/>
+        <w:rPr/>
+      </w:pPr>
+      <w:r>
+        <w:rPr>
+          <w:rtl w:val="0"/>
+        </w:rPr>
+        <w:t xml:space="preserve">OAuth Login</w:t>
+      </w:r>
+    </w:p>
+    <w:p>
+      <w:pPr>
+        <w:ind w:left="720" w:firstLine="0"/>
+        <w:rPr/>
+      </w:pPr>
+      <w:r>
+        <w:rPr/>
+        <w:drawing>
+          <wp:inline distB="114300" distT="114300" distL="114300" distR="114300">
+            <wp:extent cx="5943600" cy="5054600"/>
+            <wp:effectExtent b="0" l="0" r="0" t="0"/>
+            <wp:docPr id="9" name="image2.png"/>
+            <a:graphic>
+              <a:graphicData uri="http://schemas.openxmlformats.org/drawingml/2006/picture">
+                <pic:pic>
+                  <pic:nvPicPr>
+                    <pic:cNvPr id="0" name="image2.png"/>
+                    <pic:cNvPicPr preferRelativeResize="0"/>
+                  </pic:nvPicPr>
+                  <pic:blipFill>
+                    <a:blip r:embed="rId11"/>
+                    <a:srcRect b="0" l="0" r="0" t="0"/>
+                    <a:stretch>
+                      <a:fillRect/>
+                    </a:stretch>
+                  </pic:blipFill>
+                  <pic:spPr>
+                    <a:xfrm>
+                      <a:off x="0" y="0"/>
+                      <a:ext cx="5943600" cy="5054600"/>
+                    </a:xfrm>
+                    <a:prstGeom prst="rect"/>
+                    <a:ln/>
+                  </pic:spPr>
+                </pic:pic>
+              </a:graphicData>
+            </a:graphic>
+          </wp:inline>
+        </w:drawing>
+      </w:r>
+      <w:r>
+        <w:rPr>
+          <w:rtl w:val="0"/>
+        </w:rPr>
+      </w:r>
+    </w:p>
+    <w:p>
+      <w:pPr>
+        <w:ind w:left="720" w:firstLine="0"/>
+        <w:rPr/>
+      </w:pPr>
+      <w:r>
+        <w:br w:type="page"/>
+      </w:r>
+      <w:r>
+        <w:rPr>
+          <w:rtl w:val="0"/>
+        </w:rPr>
+      </w:r>
+    </w:p>
+    <w:p>
+      <w:pPr>
+        <w:ind w:left="720" w:firstLine="0"/>
+        <w:rPr/>
+      </w:pPr>
+      <w:r>
+        <w:rPr>
+          <w:rtl w:val="0"/>
+        </w:rPr>
+        <w:t xml:space="preserve">Home Page (Logged In)</w:t>
+      </w:r>
+    </w:p>
+    <w:p>
+      <w:pPr>
+        <w:ind w:left="720" w:firstLine="0"/>
+        <w:rPr/>
+      </w:pPr>
+      <w:r>
+        <w:rPr/>
+        <w:drawing>
+          <wp:inline distB="114300" distT="114300" distL="114300" distR="114300">
+            <wp:extent cx="5943600" cy="3416300"/>
+            <wp:effectExtent b="0" l="0" r="0" t="0"/>
+            <wp:docPr id="7" name="image9.png"/>
+            <a:graphic>
+              <a:graphicData uri="http://schemas.openxmlformats.org/drawingml/2006/picture">
+                <pic:pic>
+                  <pic:nvPicPr>
+                    <pic:cNvPr id="0" name="image9.png"/>
+                    <pic:cNvPicPr preferRelativeResize="0"/>
+                  </pic:nvPicPr>
+                  <pic:blipFill>
+                    <a:blip r:embed="rId12"/>
+                    <a:srcRect b="0" l="0" r="0" t="0"/>
+                    <a:stretch>
+                      <a:fillRect/>
+                    </a:stretch>
+                  </pic:blipFill>
+                  <pic:spPr>
+                    <a:xfrm>
+                      <a:off x="0" y="0"/>
+                      <a:ext cx="5943600" cy="3416300"/>
+                    </a:xfrm>
+                    <a:prstGeom prst="rect"/>
+                    <a:ln/>
+                  </pic:spPr>
+                </pic:pic>
+              </a:graphicData>
+            </a:graphic>
+          </wp:inline>
+        </w:drawing>
+      </w:r>
+      <w:r>
+        <w:rPr>
+          <w:rtl w:val="0"/>
+        </w:rPr>
+      </w:r>
+    </w:p>
+    <w:p>
+      <w:pPr>
+        <w:ind w:left="720" w:firstLine="0"/>
+        <w:rPr/>
+      </w:pPr>
+      <w:r>
+        <w:br w:type="page"/>
+      </w:r>
+      <w:r>
+        <w:rPr>
+          <w:rtl w:val="0"/>
+        </w:rPr>
+      </w:r>
+    </w:p>
+    <w:p>
+      <w:pPr>
+        <w:ind w:left="720" w:firstLine="0"/>
+        <w:rPr/>
+      </w:pPr>
+      <w:r>
+        <w:rPr>
+          <w:rtl w:val="0"/>
+        </w:rPr>
+        <w:t xml:space="preserve">Upload Video Page</w:t>
+      </w:r>
+    </w:p>
+    <w:p>
+      <w:pPr>
+        <w:ind w:left="720" w:firstLine="0"/>
+        <w:rPr/>
+      </w:pPr>
+      <w:r>
+        <w:rPr/>
+        <w:drawing>
+          <wp:inline distB="114300" distT="114300" distL="114300" distR="114300">
+            <wp:extent cx="5943600" cy="5448300"/>
+            <wp:effectExtent b="0" l="0" r="0" t="0"/>
+            <wp:docPr id="1" name="image5.png"/>
+            <a:graphic>
+              <a:graphicData uri="http://schemas.openxmlformats.org/drawingml/2006/picture">
+                <pic:pic>
+                  <pic:nvPicPr>
+                    <pic:cNvPr id="0" name="image5.png"/>
+                    <pic:cNvPicPr preferRelativeResize="0"/>
+                  </pic:nvPicPr>
+                  <pic:blipFill>
+                    <a:blip r:embed="rId13"/>
+                    <a:srcRect b="0" l="0" r="0" t="0"/>
+                    <a:stretch>
+                      <a:fillRect/>
+                    </a:stretch>
+                  </pic:blipFill>
+                  <pic:spPr>
+                    <a:xfrm>
+                      <a:off x="0" y="0"/>
+                      <a:ext cx="5943600" cy="5448300"/>
+                    </a:xfrm>
+                    <a:prstGeom prst="rect"/>
+                    <a:ln/>
+                  </pic:spPr>
+                </pic:pic>
+              </a:graphicData>
+            </a:graphic>
+          </wp:inline>
+        </w:drawing>
+      </w:r>
+      <w:r>
+        <w:rPr>
+          <w:rtl w:val="0"/>
+        </w:rPr>
+        <w:br w:type="textWrapping"/>
+      </w:r>
+      <w:r>
+        <w:br w:type="page"/>
+      </w:r>
+      <w:r>
+        <w:rPr>
+          <w:rtl w:val="0"/>
+        </w:rPr>
+      </w:r>
+    </w:p>
+    <w:p>
+      <w:pPr>
+        <w:ind w:left="720" w:firstLine="0"/>
+        <w:rPr/>
+      </w:pPr>
+      <w:r>
+        <w:rPr>
+          <w:rtl w:val="0"/>
+        </w:rPr>
+        <w:t xml:space="preserve">Display processed Video</w:t>
+      </w:r>
+    </w:p>
+    <w:p>
+      <w:pPr>
+        <w:ind w:left="720" w:firstLine="0"/>
+        <w:rPr/>
+      </w:pPr>
+      <w:r>
+        <w:rPr/>
+        <w:drawing>
+          <wp:inline distB="114300" distT="114300" distL="114300" distR="114300">
+            <wp:extent cx="5943600" cy="4191000"/>
+            <wp:effectExtent b="0" l="0" r="0" t="0"/>
+            <wp:docPr id="8" name="image8.png"/>
+            <a:graphic>
+              <a:graphicData uri="http://schemas.openxmlformats.org/drawingml/2006/picture">
+                <pic:pic>
+                  <pic:nvPicPr>
+                    <pic:cNvPr id="0" name="image8.png"/>
+                    <pic:cNvPicPr preferRelativeResize="0"/>
+                  </pic:nvPicPr>
+                  <pic:blipFill>
+                    <a:blip r:embed="rId14"/>
+                    <a:srcRect b="0" l="0" r="0" t="0"/>
+                    <a:stretch>
+                      <a:fillRect/>
+                    </a:stretch>
+                  </pic:blipFill>
+                  <pic:spPr>
+                    <a:xfrm>
+                      <a:off x="0" y="0"/>
+                      <a:ext cx="5943600" cy="4191000"/>
+                    </a:xfrm>
+                    <a:prstGeom prst="rect"/>
+                    <a:ln/>
+                  </pic:spPr>
+                </pic:pic>
+              </a:graphicData>
+            </a:graphic>
+          </wp:inline>
+        </w:drawing>
+      </w:r>
+      <w:r>
+        <w:rPr>
+          <w:rtl w:val="0"/>
+        </w:rPr>
+      </w:r>
+    </w:p>
+    <w:p>
+      <w:pPr>
+        <w:ind w:left="720" w:firstLine="0"/>
+        <w:rPr/>
+      </w:pPr>
+      <w:r>
+        <w:br w:type="page"/>
+      </w:r>
+      <w:r>
+        <w:rPr>
+          <w:rtl w:val="0"/>
+        </w:rPr>
+      </w:r>
+    </w:p>
+    <w:p>
+      <w:pPr>
+        <w:pStyle w:val="Heading1"/>
+        <w:ind w:left="720" w:firstLine="0"/>
+        <w:rPr/>
+      </w:pPr>
+      <w:bookmarkStart w:colFirst="0" w:colLast="0" w:name="_3l4exkw81l0v" w:id="48"/>
+      <w:bookmarkEnd w:id="48"/>
+      <w:r>
+        <w:rPr>
+          <w:rtl w:val="0"/>
+        </w:rPr>
+        <w:t xml:space="preserve">Milestone Timeline</w:t>
+      </w:r>
+    </w:p>
+    <w:p>
+      <w:pPr>
+        <w:numPr>
+          <w:ilvl w:val="0"/>
+          <w:numId w:val="22"/>
+        </w:numPr>
+        <w:spacing w:after="0" w:afterAutospacing="0"/>
+        <w:ind w:left="720" w:hanging="360"/>
+        <w:rPr>
+          <w:u w:val="none"/>
+        </w:rPr>
+      </w:pPr>
+      <w:r>
+        <w:rPr>
+          <w:rtl w:val="0"/>
+        </w:rPr>
+        <w:t xml:space="preserve">Month 1– Foundation &amp; Setup</w:t>
+      </w:r>
+    </w:p>
+    <w:p>
+      <w:pPr>
+        <w:numPr>
+          <w:ilvl w:val="0"/>
+          <w:numId w:val="22"/>
+        </w:numPr>
+        <w:spacing w:after="0" w:afterAutospacing="0" w:before="0" w:beforeAutospacing="0"/>
+        <w:ind w:left="720" w:hanging="360"/>
+        <w:rPr>
+          <w:u w:val="none"/>
+        </w:rPr>
+      </w:pPr>
+      <w:r>
+        <w:rPr>
+          <w:rtl w:val="0"/>
+        </w:rPr>
+        <w:t xml:space="preserve">Month 2 – MVP Core Features</w:t>
+      </w:r>
+    </w:p>
+    <w:p>
+      <w:pPr>
+        <w:numPr>
+          <w:ilvl w:val="0"/>
+          <w:numId w:val="22"/>
+        </w:numPr>
+        <w:spacing w:after="0" w:afterAutospacing="0" w:before="0" w:beforeAutospacing="0"/>
+        <w:ind w:left="720" w:hanging="360"/>
+        <w:rPr>
+          <w:u w:val="none"/>
+        </w:rPr>
+      </w:pPr>
+      <w:r>
+        <w:rPr>
+          <w:rtl w:val="0"/>
+        </w:rPr>
+        <w:t xml:space="preserve">Month 3 – UI Polish, Testing &amp; Account System</w:t>
+      </w:r>
+    </w:p>
+    <w:p>
+      <w:pPr>
+        <w:numPr>
+          <w:ilvl w:val="0"/>
+          <w:numId w:val="22"/>
+        </w:numPr>
+        <w:spacing w:before="0" w:beforeAutospacing="0"/>
+        <w:ind w:left="720" w:hanging="360"/>
+        <w:rPr>
+          <w:u w:val="none"/>
+        </w:rPr>
+      </w:pPr>
+      <w:r>
+        <w:rPr>
+          <w:rtl w:val="0"/>
+        </w:rPr>
+        <w:t xml:space="preserve">Month 4 – Final Polish, Deployment, Demo</w:t>
       </w:r>
     </w:p>
     <w:sectPr>
-      <w:headerReference r:id="rId10" w:type="default"/>
-      <w:headerReference r:id="rId11" w:type="first"/>
-      <w:footerReference r:id="rId12" w:type="first"/>
+      <w:headerReference r:id="rId15" w:type="default"/>
+      <w:headerReference r:id="rId16" w:type="first"/>
+      <w:footerReference r:id="rId17" w:type="first"/>
       <w:pgSz w:h="15840" w:w="12240" w:orient="portrait"/>
       <w:pgMar w:bottom="1080" w:top="1080" w:left="1440" w:right="1440" w:header="0" w:footer="720"/>
       <w:pgNumType w:start="0"/>
@@ -6935,6 +7506,62 @@
     </w:sectPr>
   </w:body>
 </w:document>
+</file>
+
+<file path=word/comments.xml><?xml version="1.0" encoding="utf-8"?>
+<w:comments xmlns:mc="http://schemas.openxmlformats.org/markup-compatibility/2006" xmlns:o="urn:schemas-microsoft-com:office:office" xmlns:r="http://schemas.openxmlformats.org/officeDocument/2006/relationships" xmlns:m="http://schemas.openxmlformats.org/officeDocument/2006/math" xmlns:v="urn:schemas-microsoft-com:vml" xmlns:wp="http://schemas.openxmlformats.org/drawingml/2006/wordprocessingDrawing" xmlns:w10="urn:schemas-microsoft-com:office:word" xmlns:w="http://schemas.openxmlformats.org/wordprocessingml/2006/main" xmlns:wne="http://schemas.microsoft.com/office/word/2006/wordml" xmlns:sl="http://schemas.openxmlformats.org/schemaLibrary/2006/main" xmlns:a="http://schemas.openxmlformats.org/drawingml/2006/main" xmlns:pic="http://schemas.openxmlformats.org/drawingml/2006/picture" xmlns:c="http://schemas.openxmlformats.org/drawingml/2006/chart" xmlns:lc="http://schemas.openxmlformats.org/drawingml/2006/lockedCanvas" xmlns:dgm="http://schemas.openxmlformats.org/drawingml/2006/diagram" xmlns:wps="http://schemas.microsoft.com/office/word/2010/wordprocessingShape" xmlns:wpg="http://schemas.microsoft.com/office/word/2010/wordprocessingGroup" xmlns:w14="http://schemas.microsoft.com/office/word/2010/wordml" xmlns:w15="http://schemas.microsoft.com/office/word/2012/wordml" xmlns:w16="http://schemas.microsoft.com/office/word/2018/wordml" xmlns:w16cex="http://schemas.microsoft.com/office/word/2018/wordml/cex" xmlns:w16cid="http://schemas.microsoft.com/office/word/2016/wordml/cid" xmlns="http://schemas.microsoft.com/office/tasks/2019/documenttasks" xmlns:cr="http://schemas.microsoft.com/office/comments/2020/reactions">
+  <w:comment w:author="Tristian Sellers" w:id="0" w:date="2025-04-14T19:15:04Z">
+    <w:p>
+      <w:pPr>
+        <w:keepNext w:val="0"/>
+        <w:keepLines w:val="0"/>
+        <w:pageBreakBefore w:val="0"/>
+        <w:widowControl w:val="0"/>
+        <w:pBdr>
+          <w:top w:space="0" w:sz="0" w:val="nil"/>
+          <w:left w:space="0" w:sz="0" w:val="nil"/>
+          <w:bottom w:space="0" w:sz="0" w:val="nil"/>
+          <w:right w:space="0" w:sz="0" w:val="nil"/>
+          <w:between w:space="0" w:sz="0" w:val="nil"/>
+        </w:pBdr>
+        <w:shd w:fill="auto" w:val="clear"/>
+        <w:spacing w:after="0" w:before="0" w:line="240" w:lineRule="auto"/>
+        <w:ind w:left="0" w:right="0" w:firstLine="0"/>
+        <w:jc w:val="left"/>
+        <w:rPr>
+          <w:rFonts w:ascii="Arial" w:cs="Arial" w:eastAsia="Arial" w:hAnsi="Arial"/>
+          <w:b w:val="0"/>
+          <w:i w:val="0"/>
+          <w:smallCaps w:val="0"/>
+          <w:strike w:val="0"/>
+          <w:color w:val="000000"/>
+          <w:sz w:val="22"/>
+          <w:szCs w:val="22"/>
+          <w:u w:val="none"/>
+          <w:shd w:fill="auto" w:val="clear"/>
+          <w:vertAlign w:val="baseline"/>
+        </w:rPr>
+      </w:pPr>
+      <w:r>
+        <w:rPr>
+          <w:rFonts w:ascii="Arial" w:cs="Arial" w:eastAsia="Arial" w:hAnsi="Arial"/>
+          <w:b w:val="0"/>
+          <w:i w:val="0"/>
+          <w:smallCaps w:val="0"/>
+          <w:strike w:val="0"/>
+          <w:color w:val="000000"/>
+          <w:sz w:val="22"/>
+          <w:szCs w:val="22"/>
+          <w:u w:val="none"/>
+          <w:shd w:fill="auto" w:val="clear"/>
+          <w:vertAlign w:val="baseline"/>
+          <w:rtl w:val="0"/>
+        </w:rPr>
+        <w:t xml:space="preserve">Be more specific, settle on options. Even if you change, settle on starter AWS</w:t>
+      </w:r>
+    </w:p>
+  </w:comment>
+</w:comments>
 </file>
 
 <file path=word/footer1.xml><?xml version="1.0" encoding="utf-8"?>
@@ -6980,8 +7607,8 @@
       <w:jc w:val="right"/>
       <w:rPr/>
     </w:pPr>
-    <w:bookmarkStart w:colFirst="0" w:colLast="0" w:name="_9nvcibv3gama" w:id="47"/>
-    <w:bookmarkEnd w:id="47"/>
+    <w:bookmarkStart w:colFirst="0" w:colLast="0" w:name="_9nvcibv3gama" w:id="49"/>
+    <w:bookmarkEnd w:id="49"/>
     <w:r>
       <w:rPr>
         <w:color w:val="000000"/>
@@ -7024,7 +7651,7 @@
         <wp:inline distB="114300" distT="114300" distL="114300" distR="114300">
           <wp:extent cx="5916349" cy="104775"/>
           <wp:effectExtent b="0" l="0" r="0" t="0"/>
-          <wp:docPr descr="horizontal line" id="4" name="image1.png"/>
+          <wp:docPr descr="horizontal line" id="5" name="image1.png"/>
           <a:graphic>
             <a:graphicData uri="http://schemas.openxmlformats.org/drawingml/2006/picture">
               <pic:pic>
@@ -7866,103 +8493,103 @@
       <w:lvlText w:val="●"/>
       <w:lvlJc w:val="left"/>
       <w:pPr>
+        <w:ind w:left="720" w:hanging="360"/>
+      </w:pPr>
+      <w:rPr>
+        <w:u w:val="none"/>
+      </w:rPr>
+    </w:lvl>
+    <w:lvl w:ilvl="1">
+      <w:start w:val="1"/>
+      <w:numFmt w:val="bullet"/>
+      <w:lvlText w:val="○"/>
+      <w:lvlJc w:val="left"/>
+      <w:pPr>
         <w:ind w:left="1440" w:hanging="360"/>
       </w:pPr>
       <w:rPr>
         <w:u w:val="none"/>
       </w:rPr>
     </w:lvl>
-    <w:lvl w:ilvl="1">
+    <w:lvl w:ilvl="2">
+      <w:start w:val="1"/>
+      <w:numFmt w:val="bullet"/>
+      <w:lvlText w:val="■"/>
+      <w:lvlJc w:val="left"/>
+      <w:pPr>
+        <w:ind w:left="2160" w:hanging="360"/>
+      </w:pPr>
+      <w:rPr>
+        <w:u w:val="none"/>
+      </w:rPr>
+    </w:lvl>
+    <w:lvl w:ilvl="3">
+      <w:start w:val="1"/>
+      <w:numFmt w:val="bullet"/>
+      <w:lvlText w:val="●"/>
+      <w:lvlJc w:val="left"/>
+      <w:pPr>
+        <w:ind w:left="2880" w:hanging="360"/>
+      </w:pPr>
+      <w:rPr>
+        <w:u w:val="none"/>
+      </w:rPr>
+    </w:lvl>
+    <w:lvl w:ilvl="4">
       <w:start w:val="1"/>
       <w:numFmt w:val="bullet"/>
       <w:lvlText w:val="○"/>
       <w:lvlJc w:val="left"/>
       <w:pPr>
-        <w:ind w:left="2160" w:hanging="360"/>
-      </w:pPr>
-      <w:rPr>
-        <w:u w:val="none"/>
-      </w:rPr>
-    </w:lvl>
-    <w:lvl w:ilvl="2">
+        <w:ind w:left="3600" w:hanging="360"/>
+      </w:pPr>
+      <w:rPr>
+        <w:u w:val="none"/>
+      </w:rPr>
+    </w:lvl>
+    <w:lvl w:ilvl="5">
       <w:start w:val="1"/>
       <w:numFmt w:val="bullet"/>
       <w:lvlText w:val="■"/>
       <w:lvlJc w:val="left"/>
       <w:pPr>
-        <w:ind w:left="2880" w:hanging="360"/>
-      </w:pPr>
-      <w:rPr>
-        <w:u w:val="none"/>
-      </w:rPr>
-    </w:lvl>
-    <w:lvl w:ilvl="3">
+        <w:ind w:left="4320" w:hanging="360"/>
+      </w:pPr>
+      <w:rPr>
+        <w:u w:val="none"/>
+      </w:rPr>
+    </w:lvl>
+    <w:lvl w:ilvl="6">
       <w:start w:val="1"/>
       <w:numFmt w:val="bullet"/>
       <w:lvlText w:val="●"/>
       <w:lvlJc w:val="left"/>
       <w:pPr>
-        <w:ind w:left="3600" w:hanging="360"/>
-      </w:pPr>
-      <w:rPr>
-        <w:u w:val="none"/>
-      </w:rPr>
-    </w:lvl>
-    <w:lvl w:ilvl="4">
+        <w:ind w:left="5040" w:hanging="360"/>
+      </w:pPr>
+      <w:rPr>
+        <w:u w:val="none"/>
+      </w:rPr>
+    </w:lvl>
+    <w:lvl w:ilvl="7">
       <w:start w:val="1"/>
       <w:numFmt w:val="bullet"/>
       <w:lvlText w:val="○"/>
       <w:lvlJc w:val="left"/>
       <w:pPr>
-        <w:ind w:left="4320" w:hanging="360"/>
-      </w:pPr>
-      <w:rPr>
-        <w:u w:val="none"/>
-      </w:rPr>
-    </w:lvl>
-    <w:lvl w:ilvl="5">
+        <w:ind w:left="5760" w:hanging="360"/>
+      </w:pPr>
+      <w:rPr>
+        <w:u w:val="none"/>
+      </w:rPr>
+    </w:lvl>
+    <w:lvl w:ilvl="8">
       <w:start w:val="1"/>
       <w:numFmt w:val="bullet"/>
       <w:lvlText w:val="■"/>
       <w:lvlJc w:val="left"/>
       <w:pPr>
-        <w:ind w:left="5040" w:hanging="360"/>
-      </w:pPr>
-      <w:rPr>
-        <w:u w:val="none"/>
-      </w:rPr>
-    </w:lvl>
-    <w:lvl w:ilvl="6">
-      <w:start w:val="1"/>
-      <w:numFmt w:val="bullet"/>
-      <w:lvlText w:val="●"/>
-      <w:lvlJc w:val="left"/>
-      <w:pPr>
-        <w:ind w:left="5760" w:hanging="360"/>
-      </w:pPr>
-      <w:rPr>
-        <w:u w:val="none"/>
-      </w:rPr>
-    </w:lvl>
-    <w:lvl w:ilvl="7">
-      <w:start w:val="1"/>
-      <w:numFmt w:val="bullet"/>
-      <w:lvlText w:val="○"/>
-      <w:lvlJc w:val="left"/>
-      <w:pPr>
         <w:ind w:left="6480" w:hanging="360"/>
-      </w:pPr>
-      <w:rPr>
-        <w:u w:val="none"/>
-      </w:rPr>
-    </w:lvl>
-    <w:lvl w:ilvl="8">
-      <w:start w:val="1"/>
-      <w:numFmt w:val="bullet"/>
-      <w:lvlText w:val="■"/>
-      <w:lvlJc w:val="left"/>
-      <w:pPr>
-        <w:ind w:left="7200" w:hanging="360"/>
       </w:pPr>
       <w:rPr>
         <w:u w:val="none"/>
@@ -7976,7 +8603,7 @@
       <w:lvlText w:val="●"/>
       <w:lvlJc w:val="left"/>
       <w:pPr>
-        <w:ind w:left="720" w:hanging="360"/>
+        <w:ind w:left="1440" w:hanging="360"/>
       </w:pPr>
       <w:rPr>
         <w:u w:val="none"/>
@@ -7988,7 +8615,7 @@
       <w:lvlText w:val="○"/>
       <w:lvlJc w:val="left"/>
       <w:pPr>
-        <w:ind w:left="1440" w:hanging="360"/>
+        <w:ind w:left="2160" w:hanging="360"/>
       </w:pPr>
       <w:rPr>
         <w:u w:val="none"/>
@@ -8000,7 +8627,7 @@
       <w:lvlText w:val="■"/>
       <w:lvlJc w:val="left"/>
       <w:pPr>
-        <w:ind w:left="2160" w:hanging="360"/>
+        <w:ind w:left="2880" w:hanging="360"/>
       </w:pPr>
       <w:rPr>
         <w:u w:val="none"/>
@@ -8012,7 +8639,7 @@
       <w:lvlText w:val="●"/>
       <w:lvlJc w:val="left"/>
       <w:pPr>
-        <w:ind w:left="2880" w:hanging="360"/>
+        <w:ind w:left="3600" w:hanging="360"/>
       </w:pPr>
       <w:rPr>
         <w:u w:val="none"/>
@@ -8024,7 +8651,7 @@
       <w:lvlText w:val="○"/>
       <w:lvlJc w:val="left"/>
       <w:pPr>
-        <w:ind w:left="3600" w:hanging="360"/>
+        <w:ind w:left="4320" w:hanging="360"/>
       </w:pPr>
       <w:rPr>
         <w:u w:val="none"/>
@@ -8036,7 +8663,7 @@
       <w:lvlText w:val="■"/>
       <w:lvlJc w:val="left"/>
       <w:pPr>
-        <w:ind w:left="4320" w:hanging="360"/>
+        <w:ind w:left="5040" w:hanging="360"/>
       </w:pPr>
       <w:rPr>
         <w:u w:val="none"/>
@@ -8048,7 +8675,7 @@
       <w:lvlText w:val="●"/>
       <w:lvlJc w:val="left"/>
       <w:pPr>
-        <w:ind w:left="5040" w:hanging="360"/>
+        <w:ind w:left="5760" w:hanging="360"/>
       </w:pPr>
       <w:rPr>
         <w:u w:val="none"/>
@@ -8060,7 +8687,7 @@
       <w:lvlText w:val="○"/>
       <w:lvlJc w:val="left"/>
       <w:pPr>
-        <w:ind w:left="5760" w:hanging="360"/>
+        <w:ind w:left="6480" w:hanging="360"/>
       </w:pPr>
       <w:rPr>
         <w:u w:val="none"/>
@@ -8072,7 +8699,7 @@
       <w:lvlText w:val="■"/>
       <w:lvlJc w:val="left"/>
       <w:pPr>
-        <w:ind w:left="6480" w:hanging="360"/>
+        <w:ind w:left="7200" w:hanging="360"/>
       </w:pPr>
       <w:rPr>
         <w:u w:val="none"/>
@@ -8306,103 +8933,103 @@
       <w:lvlText w:val="●"/>
       <w:lvlJc w:val="left"/>
       <w:pPr>
+        <w:ind w:left="720" w:hanging="360"/>
+      </w:pPr>
+      <w:rPr>
+        <w:u w:val="none"/>
+      </w:rPr>
+    </w:lvl>
+    <w:lvl w:ilvl="1">
+      <w:start w:val="1"/>
+      <w:numFmt w:val="bullet"/>
+      <w:lvlText w:val="○"/>
+      <w:lvlJc w:val="left"/>
+      <w:pPr>
         <w:ind w:left="1440" w:hanging="360"/>
       </w:pPr>
       <w:rPr>
         <w:u w:val="none"/>
       </w:rPr>
     </w:lvl>
-    <w:lvl w:ilvl="1">
+    <w:lvl w:ilvl="2">
+      <w:start w:val="1"/>
+      <w:numFmt w:val="bullet"/>
+      <w:lvlText w:val="■"/>
+      <w:lvlJc w:val="left"/>
+      <w:pPr>
+        <w:ind w:left="2160" w:hanging="360"/>
+      </w:pPr>
+      <w:rPr>
+        <w:u w:val="none"/>
+      </w:rPr>
+    </w:lvl>
+    <w:lvl w:ilvl="3">
+      <w:start w:val="1"/>
+      <w:numFmt w:val="bullet"/>
+      <w:lvlText w:val="●"/>
+      <w:lvlJc w:val="left"/>
+      <w:pPr>
+        <w:ind w:left="2880" w:hanging="360"/>
+      </w:pPr>
+      <w:rPr>
+        <w:u w:val="none"/>
+      </w:rPr>
+    </w:lvl>
+    <w:lvl w:ilvl="4">
       <w:start w:val="1"/>
       <w:numFmt w:val="bullet"/>
       <w:lvlText w:val="○"/>
       <w:lvlJc w:val="left"/>
       <w:pPr>
-        <w:ind w:left="2160" w:hanging="360"/>
-      </w:pPr>
-      <w:rPr>
-        <w:u w:val="none"/>
-      </w:rPr>
-    </w:lvl>
-    <w:lvl w:ilvl="2">
+        <w:ind w:left="3600" w:hanging="360"/>
+      </w:pPr>
+      <w:rPr>
+        <w:u w:val="none"/>
+      </w:rPr>
+    </w:lvl>
+    <w:lvl w:ilvl="5">
       <w:start w:val="1"/>
       <w:numFmt w:val="bullet"/>
       <w:lvlText w:val="■"/>
       <w:lvlJc w:val="left"/>
       <w:pPr>
-        <w:ind w:left="2880" w:hanging="360"/>
-      </w:pPr>
-      <w:rPr>
-        <w:u w:val="none"/>
-      </w:rPr>
-    </w:lvl>
-    <w:lvl w:ilvl="3">
+        <w:ind w:left="4320" w:hanging="360"/>
+      </w:pPr>
+      <w:rPr>
+        <w:u w:val="none"/>
+      </w:rPr>
+    </w:lvl>
+    <w:lvl w:ilvl="6">
       <w:start w:val="1"/>
       <w:numFmt w:val="bullet"/>
       <w:lvlText w:val="●"/>
       <w:lvlJc w:val="left"/>
       <w:pPr>
-        <w:ind w:left="3600" w:hanging="360"/>
-      </w:pPr>
-      <w:rPr>
-        <w:u w:val="none"/>
-      </w:rPr>
-    </w:lvl>
-    <w:lvl w:ilvl="4">
+        <w:ind w:left="5040" w:hanging="360"/>
+      </w:pPr>
+      <w:rPr>
+        <w:u w:val="none"/>
+      </w:rPr>
+    </w:lvl>
+    <w:lvl w:ilvl="7">
       <w:start w:val="1"/>
       <w:numFmt w:val="bullet"/>
       <w:lvlText w:val="○"/>
       <w:lvlJc w:val="left"/>
       <w:pPr>
-        <w:ind w:left="4320" w:hanging="360"/>
-      </w:pPr>
-      <w:rPr>
-        <w:u w:val="none"/>
-      </w:rPr>
-    </w:lvl>
-    <w:lvl w:ilvl="5">
+        <w:ind w:left="5760" w:hanging="360"/>
+      </w:pPr>
+      <w:rPr>
+        <w:u w:val="none"/>
+      </w:rPr>
+    </w:lvl>
+    <w:lvl w:ilvl="8">
       <w:start w:val="1"/>
       <w:numFmt w:val="bullet"/>
       <w:lvlText w:val="■"/>
       <w:lvlJc w:val="left"/>
       <w:pPr>
-        <w:ind w:left="5040" w:hanging="360"/>
-      </w:pPr>
-      <w:rPr>
-        <w:u w:val="none"/>
-      </w:rPr>
-    </w:lvl>
-    <w:lvl w:ilvl="6">
-      <w:start w:val="1"/>
-      <w:numFmt w:val="bullet"/>
-      <w:lvlText w:val="●"/>
-      <w:lvlJc w:val="left"/>
-      <w:pPr>
-        <w:ind w:left="5760" w:hanging="360"/>
-      </w:pPr>
-      <w:rPr>
-        <w:u w:val="none"/>
-      </w:rPr>
-    </w:lvl>
-    <w:lvl w:ilvl="7">
-      <w:start w:val="1"/>
-      <w:numFmt w:val="bullet"/>
-      <w:lvlText w:val="○"/>
-      <w:lvlJc w:val="left"/>
-      <w:pPr>
         <w:ind w:left="6480" w:hanging="360"/>
-      </w:pPr>
-      <w:rPr>
-        <w:u w:val="none"/>
-      </w:rPr>
-    </w:lvl>
-    <w:lvl w:ilvl="8">
-      <w:start w:val="1"/>
-      <w:numFmt w:val="bullet"/>
-      <w:lvlText w:val="■"/>
-      <w:lvlJc w:val="left"/>
-      <w:pPr>
-        <w:ind w:left="7200" w:hanging="360"/>
       </w:pPr>
       <w:rPr>
         <w:u w:val="none"/>
@@ -8416,7 +9043,7 @@
       <w:lvlText w:val="●"/>
       <w:lvlJc w:val="left"/>
       <w:pPr>
-        <w:ind w:left="720" w:hanging="360"/>
+        <w:ind w:left="1440" w:hanging="360"/>
       </w:pPr>
       <w:rPr>
         <w:u w:val="none"/>
@@ -8428,7 +9055,7 @@
       <w:lvlText w:val="○"/>
       <w:lvlJc w:val="left"/>
       <w:pPr>
-        <w:ind w:left="1440" w:hanging="360"/>
+        <w:ind w:left="2160" w:hanging="360"/>
       </w:pPr>
       <w:rPr>
         <w:u w:val="none"/>
@@ -8440,7 +9067,7 @@
       <w:lvlText w:val="■"/>
       <w:lvlJc w:val="left"/>
       <w:pPr>
-        <w:ind w:left="2160" w:hanging="360"/>
+        <w:ind w:left="2880" w:hanging="360"/>
       </w:pPr>
       <w:rPr>
         <w:u w:val="none"/>
@@ -8452,7 +9079,7 @@
       <w:lvlText w:val="●"/>
       <w:lvlJc w:val="left"/>
       <w:pPr>
-        <w:ind w:left="2880" w:hanging="360"/>
+        <w:ind w:left="3600" w:hanging="360"/>
       </w:pPr>
       <w:rPr>
         <w:u w:val="none"/>
@@ -8464,7 +9091,7 @@
       <w:lvlText w:val="○"/>
       <w:lvlJc w:val="left"/>
       <w:pPr>
-        <w:ind w:left="3600" w:hanging="360"/>
+        <w:ind w:left="4320" w:hanging="360"/>
       </w:pPr>
       <w:rPr>
         <w:u w:val="none"/>
@@ -8476,7 +9103,7 @@
       <w:lvlText w:val="■"/>
       <w:lvlJc w:val="left"/>
       <w:pPr>
-        <w:ind w:left="4320" w:hanging="360"/>
+        <w:ind w:left="5040" w:hanging="360"/>
       </w:pPr>
       <w:rPr>
         <w:u w:val="none"/>
@@ -8488,7 +9115,7 @@
       <w:lvlText w:val="●"/>
       <w:lvlJc w:val="left"/>
       <w:pPr>
-        <w:ind w:left="5040" w:hanging="360"/>
+        <w:ind w:left="5760" w:hanging="360"/>
       </w:pPr>
       <w:rPr>
         <w:u w:val="none"/>
@@ -8500,7 +9127,7 @@
       <w:lvlText w:val="○"/>
       <w:lvlJc w:val="left"/>
       <w:pPr>
-        <w:ind w:left="5760" w:hanging="360"/>
+        <w:ind w:left="6480" w:hanging="360"/>
       </w:pPr>
       <w:rPr>
         <w:u w:val="none"/>
@@ -8512,7 +9139,7 @@
       <w:lvlText w:val="■"/>
       <w:lvlJc w:val="left"/>
       <w:pPr>
-        <w:ind w:left="6480" w:hanging="360"/>
+        <w:ind w:left="7200" w:hanging="360"/>
       </w:pPr>
       <w:rPr>
         <w:u w:val="none"/>
@@ -9626,103 +10253,103 @@
       <w:lvlText w:val="●"/>
       <w:lvlJc w:val="left"/>
       <w:pPr>
+        <w:ind w:left="720" w:hanging="360"/>
+      </w:pPr>
+      <w:rPr>
+        <w:u w:val="none"/>
+      </w:rPr>
+    </w:lvl>
+    <w:lvl w:ilvl="1">
+      <w:start w:val="1"/>
+      <w:numFmt w:val="bullet"/>
+      <w:lvlText w:val="○"/>
+      <w:lvlJc w:val="left"/>
+      <w:pPr>
         <w:ind w:left="1440" w:hanging="360"/>
       </w:pPr>
       <w:rPr>
         <w:u w:val="none"/>
       </w:rPr>
     </w:lvl>
-    <w:lvl w:ilvl="1">
+    <w:lvl w:ilvl="2">
+      <w:start w:val="1"/>
+      <w:numFmt w:val="bullet"/>
+      <w:lvlText w:val="■"/>
+      <w:lvlJc w:val="left"/>
+      <w:pPr>
+        <w:ind w:left="2160" w:hanging="360"/>
+      </w:pPr>
+      <w:rPr>
+        <w:u w:val="none"/>
+      </w:rPr>
+    </w:lvl>
+    <w:lvl w:ilvl="3">
+      <w:start w:val="1"/>
+      <w:numFmt w:val="bullet"/>
+      <w:lvlText w:val="●"/>
+      <w:lvlJc w:val="left"/>
+      <w:pPr>
+        <w:ind w:left="2880" w:hanging="360"/>
+      </w:pPr>
+      <w:rPr>
+        <w:u w:val="none"/>
+      </w:rPr>
+    </w:lvl>
+    <w:lvl w:ilvl="4">
       <w:start w:val="1"/>
       <w:numFmt w:val="bullet"/>
       <w:lvlText w:val="○"/>
       <w:lvlJc w:val="left"/>
       <w:pPr>
-        <w:ind w:left="2160" w:hanging="360"/>
-      </w:pPr>
-      <w:rPr>
-        <w:u w:val="none"/>
-      </w:rPr>
-    </w:lvl>
-    <w:lvl w:ilvl="2">
+        <w:ind w:left="3600" w:hanging="360"/>
+      </w:pPr>
+      <w:rPr>
+        <w:u w:val="none"/>
+      </w:rPr>
+    </w:lvl>
+    <w:lvl w:ilvl="5">
       <w:start w:val="1"/>
       <w:numFmt w:val="bullet"/>
       <w:lvlText w:val="■"/>
       <w:lvlJc w:val="left"/>
       <w:pPr>
-        <w:ind w:left="2880" w:hanging="360"/>
-      </w:pPr>
-      <w:rPr>
-        <w:u w:val="none"/>
-      </w:rPr>
-    </w:lvl>
-    <w:lvl w:ilvl="3">
+        <w:ind w:left="4320" w:hanging="360"/>
+      </w:pPr>
+      <w:rPr>
+        <w:u w:val="none"/>
+      </w:rPr>
+    </w:lvl>
+    <w:lvl w:ilvl="6">
       <w:start w:val="1"/>
       <w:numFmt w:val="bullet"/>
       <w:lvlText w:val="●"/>
       <w:lvlJc w:val="left"/>
       <w:pPr>
-        <w:ind w:left="3600" w:hanging="360"/>
-      </w:pPr>
-      <w:rPr>
-        <w:u w:val="none"/>
-      </w:rPr>
-    </w:lvl>
-    <w:lvl w:ilvl="4">
+        <w:ind w:left="5040" w:hanging="360"/>
+      </w:pPr>
+      <w:rPr>
+        <w:u w:val="none"/>
+      </w:rPr>
+    </w:lvl>
+    <w:lvl w:ilvl="7">
       <w:start w:val="1"/>
       <w:numFmt w:val="bullet"/>
       <w:lvlText w:val="○"/>
       <w:lvlJc w:val="left"/>
       <w:pPr>
-        <w:ind w:left="4320" w:hanging="360"/>
-      </w:pPr>
-      <w:rPr>
-        <w:u w:val="none"/>
-      </w:rPr>
-    </w:lvl>
-    <w:lvl w:ilvl="5">
+        <w:ind w:left="5760" w:hanging="360"/>
+      </w:pPr>
+      <w:rPr>
+        <w:u w:val="none"/>
+      </w:rPr>
+    </w:lvl>
+    <w:lvl w:ilvl="8">
       <w:start w:val="1"/>
       <w:numFmt w:val="bullet"/>
       <w:lvlText w:val="■"/>
       <w:lvlJc w:val="left"/>
       <w:pPr>
-        <w:ind w:left="5040" w:hanging="360"/>
-      </w:pPr>
-      <w:rPr>
-        <w:u w:val="none"/>
-      </w:rPr>
-    </w:lvl>
-    <w:lvl w:ilvl="6">
-      <w:start w:val="1"/>
-      <w:numFmt w:val="bullet"/>
-      <w:lvlText w:val="●"/>
-      <w:lvlJc w:val="left"/>
-      <w:pPr>
-        <w:ind w:left="5760" w:hanging="360"/>
-      </w:pPr>
-      <w:rPr>
-        <w:u w:val="none"/>
-      </w:rPr>
-    </w:lvl>
-    <w:lvl w:ilvl="7">
-      <w:start w:val="1"/>
-      <w:numFmt w:val="bullet"/>
-      <w:lvlText w:val="○"/>
-      <w:lvlJc w:val="left"/>
-      <w:pPr>
         <w:ind w:left="6480" w:hanging="360"/>
-      </w:pPr>
-      <w:rPr>
-        <w:u w:val="none"/>
-      </w:rPr>
-    </w:lvl>
-    <w:lvl w:ilvl="8">
-      <w:start w:val="1"/>
-      <w:numFmt w:val="bullet"/>
-      <w:lvlText w:val="■"/>
-      <w:lvlJc w:val="left"/>
-      <w:pPr>
-        <w:ind w:left="7200" w:hanging="360"/>
       </w:pPr>
       <w:rPr>
         <w:u w:val="none"/>
@@ -9846,7 +10473,7 @@
       <w:lvlText w:val="●"/>
       <w:lvlJc w:val="left"/>
       <w:pPr>
-        <w:ind w:left="720" w:hanging="360"/>
+        <w:ind w:left="1440" w:hanging="360"/>
       </w:pPr>
       <w:rPr>
         <w:u w:val="none"/>
@@ -9858,7 +10485,7 @@
       <w:lvlText w:val="○"/>
       <w:lvlJc w:val="left"/>
       <w:pPr>
-        <w:ind w:left="1440" w:hanging="360"/>
+        <w:ind w:left="2160" w:hanging="360"/>
       </w:pPr>
       <w:rPr>
         <w:u w:val="none"/>
@@ -9870,7 +10497,7 @@
       <w:lvlText w:val="■"/>
       <w:lvlJc w:val="left"/>
       <w:pPr>
-        <w:ind w:left="2160" w:hanging="360"/>
+        <w:ind w:left="2880" w:hanging="360"/>
       </w:pPr>
       <w:rPr>
         <w:u w:val="none"/>
@@ -9882,7 +10509,7 @@
       <w:lvlText w:val="●"/>
       <w:lvlJc w:val="left"/>
       <w:pPr>
-        <w:ind w:left="2880" w:hanging="360"/>
+        <w:ind w:left="3600" w:hanging="360"/>
       </w:pPr>
       <w:rPr>
         <w:u w:val="none"/>
@@ -9894,7 +10521,7 @@
       <w:lvlText w:val="○"/>
       <w:lvlJc w:val="left"/>
       <w:pPr>
-        <w:ind w:left="3600" w:hanging="360"/>
+        <w:ind w:left="4320" w:hanging="360"/>
       </w:pPr>
       <w:rPr>
         <w:u w:val="none"/>
@@ -9906,7 +10533,7 @@
       <w:lvlText w:val="■"/>
       <w:lvlJc w:val="left"/>
       <w:pPr>
-        <w:ind w:left="4320" w:hanging="360"/>
+        <w:ind w:left="5040" w:hanging="360"/>
       </w:pPr>
       <w:rPr>
         <w:u w:val="none"/>
@@ -9918,7 +10545,7 @@
       <w:lvlText w:val="●"/>
       <w:lvlJc w:val="left"/>
       <w:pPr>
-        <w:ind w:left="5040" w:hanging="360"/>
+        <w:ind w:left="5760" w:hanging="360"/>
       </w:pPr>
       <w:rPr>
         <w:u w:val="none"/>
@@ -9930,7 +10557,7 @@
       <w:lvlText w:val="○"/>
       <w:lvlJc w:val="left"/>
       <w:pPr>
-        <w:ind w:left="5760" w:hanging="360"/>
+        <w:ind w:left="6480" w:hanging="360"/>
       </w:pPr>
       <w:rPr>
         <w:u w:val="none"/>
@@ -9942,7 +10569,7 @@
       <w:lvlText w:val="■"/>
       <w:lvlJc w:val="left"/>
       <w:pPr>
-        <w:ind w:left="6480" w:hanging="360"/>
+        <w:ind w:left="7200" w:hanging="360"/>
       </w:pPr>
       <w:rPr>
         <w:u w:val="none"/>
@@ -10282,6 +10909,226 @@
   <w:abstractNum w:abstractNumId="30">
     <w:lvl w:ilvl="0">
       <w:start w:val="1"/>
+      <w:numFmt w:val="bullet"/>
+      <w:lvlText w:val="●"/>
+      <w:lvlJc w:val="left"/>
+      <w:pPr>
+        <w:ind w:left="720" w:hanging="360"/>
+      </w:pPr>
+      <w:rPr>
+        <w:u w:val="none"/>
+      </w:rPr>
+    </w:lvl>
+    <w:lvl w:ilvl="1">
+      <w:start w:val="1"/>
+      <w:numFmt w:val="bullet"/>
+      <w:lvlText w:val="○"/>
+      <w:lvlJc w:val="left"/>
+      <w:pPr>
+        <w:ind w:left="1440" w:hanging="360"/>
+      </w:pPr>
+      <w:rPr>
+        <w:u w:val="none"/>
+      </w:rPr>
+    </w:lvl>
+    <w:lvl w:ilvl="2">
+      <w:start w:val="1"/>
+      <w:numFmt w:val="bullet"/>
+      <w:lvlText w:val="■"/>
+      <w:lvlJc w:val="left"/>
+      <w:pPr>
+        <w:ind w:left="2160" w:hanging="360"/>
+      </w:pPr>
+      <w:rPr>
+        <w:u w:val="none"/>
+      </w:rPr>
+    </w:lvl>
+    <w:lvl w:ilvl="3">
+      <w:start w:val="1"/>
+      <w:numFmt w:val="bullet"/>
+      <w:lvlText w:val="●"/>
+      <w:lvlJc w:val="left"/>
+      <w:pPr>
+        <w:ind w:left="2880" w:hanging="360"/>
+      </w:pPr>
+      <w:rPr>
+        <w:u w:val="none"/>
+      </w:rPr>
+    </w:lvl>
+    <w:lvl w:ilvl="4">
+      <w:start w:val="1"/>
+      <w:numFmt w:val="bullet"/>
+      <w:lvlText w:val="○"/>
+      <w:lvlJc w:val="left"/>
+      <w:pPr>
+        <w:ind w:left="3600" w:hanging="360"/>
+      </w:pPr>
+      <w:rPr>
+        <w:u w:val="none"/>
+      </w:rPr>
+    </w:lvl>
+    <w:lvl w:ilvl="5">
+      <w:start w:val="1"/>
+      <w:numFmt w:val="bullet"/>
+      <w:lvlText w:val="■"/>
+      <w:lvlJc w:val="left"/>
+      <w:pPr>
+        <w:ind w:left="4320" w:hanging="360"/>
+      </w:pPr>
+      <w:rPr>
+        <w:u w:val="none"/>
+      </w:rPr>
+    </w:lvl>
+    <w:lvl w:ilvl="6">
+      <w:start w:val="1"/>
+      <w:numFmt w:val="bullet"/>
+      <w:lvlText w:val="●"/>
+      <w:lvlJc w:val="left"/>
+      <w:pPr>
+        <w:ind w:left="5040" w:hanging="360"/>
+      </w:pPr>
+      <w:rPr>
+        <w:u w:val="none"/>
+      </w:rPr>
+    </w:lvl>
+    <w:lvl w:ilvl="7">
+      <w:start w:val="1"/>
+      <w:numFmt w:val="bullet"/>
+      <w:lvlText w:val="○"/>
+      <w:lvlJc w:val="left"/>
+      <w:pPr>
+        <w:ind w:left="5760" w:hanging="360"/>
+      </w:pPr>
+      <w:rPr>
+        <w:u w:val="none"/>
+      </w:rPr>
+    </w:lvl>
+    <w:lvl w:ilvl="8">
+      <w:start w:val="1"/>
+      <w:numFmt w:val="bullet"/>
+      <w:lvlText w:val="■"/>
+      <w:lvlJc w:val="left"/>
+      <w:pPr>
+        <w:ind w:left="6480" w:hanging="360"/>
+      </w:pPr>
+      <w:rPr>
+        <w:u w:val="none"/>
+      </w:rPr>
+    </w:lvl>
+  </w:abstractNum>
+  <w:abstractNum w:abstractNumId="31">
+    <w:lvl w:ilvl="0">
+      <w:start w:val="1"/>
+      <w:numFmt w:val="bullet"/>
+      <w:lvlText w:val="●"/>
+      <w:lvlJc w:val="left"/>
+      <w:pPr>
+        <w:ind w:left="720" w:hanging="360"/>
+      </w:pPr>
+      <w:rPr>
+        <w:u w:val="none"/>
+      </w:rPr>
+    </w:lvl>
+    <w:lvl w:ilvl="1">
+      <w:start w:val="1"/>
+      <w:numFmt w:val="bullet"/>
+      <w:lvlText w:val="○"/>
+      <w:lvlJc w:val="left"/>
+      <w:pPr>
+        <w:ind w:left="1440" w:hanging="360"/>
+      </w:pPr>
+      <w:rPr>
+        <w:u w:val="none"/>
+      </w:rPr>
+    </w:lvl>
+    <w:lvl w:ilvl="2">
+      <w:start w:val="1"/>
+      <w:numFmt w:val="bullet"/>
+      <w:lvlText w:val="■"/>
+      <w:lvlJc w:val="left"/>
+      <w:pPr>
+        <w:ind w:left="2160" w:hanging="360"/>
+      </w:pPr>
+      <w:rPr>
+        <w:u w:val="none"/>
+      </w:rPr>
+    </w:lvl>
+    <w:lvl w:ilvl="3">
+      <w:start w:val="1"/>
+      <w:numFmt w:val="bullet"/>
+      <w:lvlText w:val="●"/>
+      <w:lvlJc w:val="left"/>
+      <w:pPr>
+        <w:ind w:left="2880" w:hanging="360"/>
+      </w:pPr>
+      <w:rPr>
+        <w:u w:val="none"/>
+      </w:rPr>
+    </w:lvl>
+    <w:lvl w:ilvl="4">
+      <w:start w:val="1"/>
+      <w:numFmt w:val="bullet"/>
+      <w:lvlText w:val="○"/>
+      <w:lvlJc w:val="left"/>
+      <w:pPr>
+        <w:ind w:left="3600" w:hanging="360"/>
+      </w:pPr>
+      <w:rPr>
+        <w:u w:val="none"/>
+      </w:rPr>
+    </w:lvl>
+    <w:lvl w:ilvl="5">
+      <w:start w:val="1"/>
+      <w:numFmt w:val="bullet"/>
+      <w:lvlText w:val="■"/>
+      <w:lvlJc w:val="left"/>
+      <w:pPr>
+        <w:ind w:left="4320" w:hanging="360"/>
+      </w:pPr>
+      <w:rPr>
+        <w:u w:val="none"/>
+      </w:rPr>
+    </w:lvl>
+    <w:lvl w:ilvl="6">
+      <w:start w:val="1"/>
+      <w:numFmt w:val="bullet"/>
+      <w:lvlText w:val="●"/>
+      <w:lvlJc w:val="left"/>
+      <w:pPr>
+        <w:ind w:left="5040" w:hanging="360"/>
+      </w:pPr>
+      <w:rPr>
+        <w:u w:val="none"/>
+      </w:rPr>
+    </w:lvl>
+    <w:lvl w:ilvl="7">
+      <w:start w:val="1"/>
+      <w:numFmt w:val="bullet"/>
+      <w:lvlText w:val="○"/>
+      <w:lvlJc w:val="left"/>
+      <w:pPr>
+        <w:ind w:left="5760" w:hanging="360"/>
+      </w:pPr>
+      <w:rPr>
+        <w:u w:val="none"/>
+      </w:rPr>
+    </w:lvl>
+    <w:lvl w:ilvl="8">
+      <w:start w:val="1"/>
+      <w:numFmt w:val="bullet"/>
+      <w:lvlText w:val="■"/>
+      <w:lvlJc w:val="left"/>
+      <w:pPr>
+        <w:ind w:left="6480" w:hanging="360"/>
+      </w:pPr>
+      <w:rPr>
+        <w:u w:val="none"/>
+      </w:rPr>
+    </w:lvl>
+  </w:abstractNum>
+  <w:abstractNum w:abstractNumId="32">
+    <w:lvl w:ilvl="0">
+      <w:start w:val="1"/>
       <w:numFmt w:val="decimal"/>
       <w:lvlText w:val="%1."/>
       <w:lvlJc w:val="left"/>
@@ -10389,7 +11236,7 @@
       </w:rPr>
     </w:lvl>
   </w:abstractNum>
-  <w:abstractNum w:abstractNumId="31">
+  <w:abstractNum w:abstractNumId="33">
     <w:lvl w:ilvl="0">
       <w:start w:val="1"/>
       <w:numFmt w:val="bullet"/>
@@ -10591,6 +11438,12 @@
   </w:num>
   <w:num w:numId="31">
     <w:abstractNumId w:val="31"/>
+  </w:num>
+  <w:num w:numId="32">
+    <w:abstractNumId w:val="32"/>
+  </w:num>
+  <w:num w:numId="33">
+    <w:abstractNumId w:val="33"/>
   </w:num>
 </w:numbering>
 </file>

</xml_diff>